<commit_message>
Correcciones a documentos de 3er defensa
</commit_message>
<xml_diff>
--- a/Documentos/Manual de Instalación-linux  m.docx
+++ b/Documentos/Manual de Instalación-linux  m.docx
@@ -1,6 +1,6 @@
 
 <file path=word/document.xml><?xml version="1.0" encoding="utf-8"?>
-<w:document xmlns:wpc="http://schemas.microsoft.com/office/word/2010/wordprocessingCanvas" xmlns:cx="http://schemas.microsoft.com/office/drawing/2014/chartex" xmlns:cx1="http://schemas.microsoft.com/office/drawing/2015/9/8/chartex" xmlns:cx2="http://schemas.microsoft.com/office/drawing/2015/10/21/chartex" xmlns:cx3="http://schemas.microsoft.com/office/drawing/2016/5/9/chartex" xmlns:cx4="http://schemas.microsoft.com/office/drawing/2016/5/10/chartex" xmlns:cx5="http://schemas.microsoft.com/office/drawing/2016/5/11/chartex" xmlns:cx6="http://schemas.microsoft.com/office/drawing/2016/5/12/chartex" xmlns:cx7="http://schemas.microsoft.com/office/drawing/2016/5/13/chartex" xmlns:cx8="http://schemas.microsoft.com/office/drawing/2016/5/14/chartex" xmlns:mc="http://schemas.openxmlformats.org/markup-compatibility/2006" xmlns:aink="http://schemas.microsoft.com/office/drawing/2016/ink" xmlns:am3d="http://schemas.microsoft.com/office/drawing/2017/model3d" xmlns:o="urn:schemas-microsoft-com:office:office" xmlns:r="http://schemas.openxmlformats.org/officeDocument/2006/relationships" xmlns:m="http://schemas.openxmlformats.org/officeDocument/2006/math" xmlns:v="urn:schemas-microsoft-com:vml" xmlns:wp14="http://schemas.microsoft.com/office/word/2010/wordprocessingDrawing" xmlns:wp="http://schemas.openxmlformats.org/drawingml/2006/wordprocessingDrawing" xmlns:w10="urn:schemas-microsoft-com:office:word" xmlns:w="http://schemas.openxmlformats.org/wordprocessingml/2006/main" xmlns:w14="http://schemas.microsoft.com/office/word/2010/wordml" xmlns:w15="http://schemas.microsoft.com/office/word/2012/wordml" xmlns:w16cid="http://schemas.microsoft.com/office/word/2016/wordml/cid" xmlns:w16se="http://schemas.microsoft.com/office/word/2015/wordml/symex" xmlns:wpg="http://schemas.microsoft.com/office/word/2010/wordprocessingGroup" xmlns:wpi="http://schemas.microsoft.com/office/word/2010/wordprocessingInk" xmlns:wne="http://schemas.microsoft.com/office/word/2006/wordml" xmlns:wps="http://schemas.microsoft.com/office/word/2010/wordprocessingShape" mc:Ignorable="w14 w15 w16se w16cid wp14">
+<w:document xmlns:wpc="http://schemas.microsoft.com/office/word/2010/wordprocessingCanvas" xmlns:cx="http://schemas.microsoft.com/office/drawing/2014/chartex" xmlns:cx1="http://schemas.microsoft.com/office/drawing/2015/9/8/chartex" xmlns:cx2="http://schemas.microsoft.com/office/drawing/2015/10/21/chartex" xmlns:cx3="http://schemas.microsoft.com/office/drawing/2016/5/9/chartex" xmlns:cx4="http://schemas.microsoft.com/office/drawing/2016/5/10/chartex" xmlns:cx5="http://schemas.microsoft.com/office/drawing/2016/5/11/chartex" xmlns:cx6="http://schemas.microsoft.com/office/drawing/2016/5/12/chartex" xmlns:cx7="http://schemas.microsoft.com/office/drawing/2016/5/13/chartex" xmlns:cx8="http://schemas.microsoft.com/office/drawing/2016/5/14/chartex" xmlns:mc="http://schemas.openxmlformats.org/markup-compatibility/2006" xmlns:aink="http://schemas.microsoft.com/office/drawing/2016/ink" xmlns:am3d="http://schemas.microsoft.com/office/drawing/2017/model3d" xmlns:o="urn:schemas-microsoft-com:office:office" xmlns:r="http://schemas.openxmlformats.org/officeDocument/2006/relationships" xmlns:m="http://schemas.openxmlformats.org/officeDocument/2006/math" xmlns:v="urn:schemas-microsoft-com:vml" xmlns:wp14="http://schemas.microsoft.com/office/word/2010/wordprocessingDrawing" xmlns:wp="http://schemas.openxmlformats.org/drawingml/2006/wordprocessingDrawing" xmlns:w10="urn:schemas-microsoft-com:office:word" xmlns:w="http://schemas.openxmlformats.org/wordprocessingml/2006/main" xmlns:w14="http://schemas.microsoft.com/office/word/2010/wordml" xmlns:w15="http://schemas.microsoft.com/office/word/2012/wordml" xmlns:w16cex="http://schemas.microsoft.com/office/word/2018/wordml/cex" xmlns:w16cid="http://schemas.microsoft.com/office/word/2016/wordml/cid" xmlns:w16="http://schemas.microsoft.com/office/word/2018/wordml" xmlns:w16se="http://schemas.microsoft.com/office/word/2015/wordml/symex" xmlns:wpg="http://schemas.microsoft.com/office/word/2010/wordprocessingGroup" xmlns:wpi="http://schemas.microsoft.com/office/word/2010/wordprocessingInk" xmlns:wne="http://schemas.microsoft.com/office/word/2006/wordml" xmlns:wps="http://schemas.microsoft.com/office/word/2010/wordprocessingShape" mc:Ignorable="w14 w15 w16se w16cid w16 w16cex wp14">
   <w:body>
     <w:p>
       <w:pPr>
@@ -16,8 +16,6 @@
       </w:pPr>
       <w:bookmarkStart w:id="0" w:name="_Toc490467051"/>
       <w:bookmarkStart w:id="1" w:name="_Toc490467052"/>
-      <w:bookmarkStart w:id="2" w:name="_GoBack"/>
-      <w:bookmarkEnd w:id="2"/>
       <w:r>
         <w:rPr>
           <w:noProof/>
@@ -2706,12 +2704,12 @@
       <w:pPr>
         <w:pStyle w:val="Ttulononumerado1"/>
       </w:pPr>
-      <w:bookmarkStart w:id="3" w:name="_Toc24641848"/>
+      <w:bookmarkStart w:id="2" w:name="_Toc24641848"/>
       <w:r>
         <w:lastRenderedPageBreak/>
         <w:t>Introducción</w:t>
       </w:r>
-      <w:bookmarkEnd w:id="3"/>
+      <w:bookmarkEnd w:id="2"/>
     </w:p>
     <w:p>
       <w:r>
@@ -2863,22 +2861,22 @@
       <w:pPr>
         <w:pStyle w:val="Ttulononumerado1"/>
       </w:pPr>
-      <w:bookmarkStart w:id="4" w:name="_Toc24641849"/>
+      <w:bookmarkStart w:id="3" w:name="_Toc24641849"/>
       <w:r>
         <w:lastRenderedPageBreak/>
         <w:t>Objetivos</w:t>
       </w:r>
+      <w:bookmarkEnd w:id="3"/>
+    </w:p>
+    <w:p>
+      <w:pPr>
+        <w:pStyle w:val="Ttulononumerado2"/>
+      </w:pPr>
+      <w:bookmarkStart w:id="4" w:name="_Toc24641850"/>
+      <w:r>
+        <w:t>General</w:t>
+      </w:r>
       <w:bookmarkEnd w:id="4"/>
-    </w:p>
-    <w:p>
-      <w:pPr>
-        <w:pStyle w:val="Ttulononumerado2"/>
-      </w:pPr>
-      <w:bookmarkStart w:id="5" w:name="_Toc24641850"/>
-      <w:r>
-        <w:t>General</w:t>
-      </w:r>
-      <w:bookmarkEnd w:id="5"/>
     </w:p>
     <w:p>
       <w:pPr>
@@ -2920,11 +2918,11 @@
       <w:pPr>
         <w:pStyle w:val="Ttulononumerado2"/>
       </w:pPr>
-      <w:bookmarkStart w:id="6" w:name="_Toc24641851"/>
+      <w:bookmarkStart w:id="5" w:name="_Toc24641851"/>
       <w:r>
         <w:t>Específicos</w:t>
       </w:r>
-      <w:bookmarkEnd w:id="6"/>
+      <w:bookmarkEnd w:id="5"/>
     </w:p>
     <w:p>
       <w:pPr>
@@ -2990,7 +2988,7 @@
       <w:r>
         <w:br w:type="page"/>
       </w:r>
-      <w:bookmarkStart w:id="7" w:name="_Toc24641852"/>
+      <w:bookmarkStart w:id="6" w:name="_Toc24641852"/>
       <w:r>
         <w:lastRenderedPageBreak/>
         <w:t>Indicaci</w:t>
@@ -3001,7 +2999,7 @@
       <w:r>
         <w:t xml:space="preserve"> previa.</w:t>
       </w:r>
-      <w:bookmarkEnd w:id="7"/>
+      <w:bookmarkEnd w:id="6"/>
     </w:p>
     <w:bookmarkEnd w:id="0"/>
     <w:bookmarkEnd w:id="1"/>
@@ -3146,8 +3144,8 @@
         <w:pStyle w:val="Descripcin"/>
         <w:jc w:val="both"/>
       </w:pPr>
-      <w:bookmarkStart w:id="8" w:name="_Ref21532276"/>
-      <w:bookmarkStart w:id="9" w:name="_Toc24641860"/>
+      <w:bookmarkStart w:id="7" w:name="_Ref21532276"/>
+      <w:bookmarkStart w:id="8" w:name="_Toc24641860"/>
       <w:r>
         <w:rPr>
           <w:i/>
@@ -3191,41 +3189,41 @@
         </w:rPr>
         <w:fldChar w:fldCharType="end"/>
       </w:r>
+      <w:bookmarkEnd w:id="7"/>
+      <w:r>
+        <w:rPr>
+          <w:i/>
+          <w:iCs/>
+        </w:rPr>
+        <w:t>.</w:t>
+      </w:r>
+      <w:r>
+        <w:t xml:space="preserve"> Entorno de escritorio Debian.</w:t>
+      </w:r>
       <w:bookmarkEnd w:id="8"/>
-      <w:r>
-        <w:rPr>
-          <w:i/>
-          <w:iCs/>
-        </w:rPr>
+    </w:p>
+    <w:p>
+      <w:r>
+        <w:t>Antes de proceder a la instalación del sistema informático es necesario contar c</w:t>
+      </w:r>
+      <w:r>
+        <w:t>on una serie de programas que de una u otra manera interactúan directamente con el sistema informático por lo que es necesario contar con ellos previamente, estos se detallan a continuación</w:t>
+      </w:r>
+      <w:r>
         <w:t>.</w:t>
       </w:r>
-      <w:r>
-        <w:t xml:space="preserve"> Entorno de escritorio Debian.</w:t>
-      </w:r>
-      <w:bookmarkEnd w:id="9"/>
-    </w:p>
-    <w:p>
-      <w:r>
-        <w:t>Antes de proceder a la instalación del sistema informático es necesario contar c</w:t>
-      </w:r>
-      <w:r>
-        <w:t>on una serie de programas que de una u otra manera interactúan directamente con el sistema informático por lo que es necesario contar con ellos previamente, estos se detallan a continuación</w:t>
-      </w:r>
-      <w:r>
-        <w:t>.</w:t>
-      </w:r>
     </w:p>
     <w:p/>
     <w:p>
       <w:pPr>
         <w:pStyle w:val="Notitular"/>
       </w:pPr>
-      <w:bookmarkStart w:id="10" w:name="_Toc24641853"/>
+      <w:bookmarkStart w:id="9" w:name="_Toc24641853"/>
       <w:r>
         <w:lastRenderedPageBreak/>
         <w:t>Apache.</w:t>
       </w:r>
-      <w:bookmarkEnd w:id="10"/>
+      <w:bookmarkEnd w:id="9"/>
     </w:p>
     <w:p>
       <w:r>
@@ -3310,7 +3308,7 @@
       <w:pPr>
         <w:pStyle w:val="DescripcinF"/>
       </w:pPr>
-      <w:bookmarkStart w:id="11" w:name="_Hlk22752967"/>
+      <w:bookmarkStart w:id="10" w:name="_Hlk22752967"/>
       <w:r>
         <w:drawing>
           <wp:inline distT="0" distB="0" distL="0" distR="0" wp14:anchorId="246AA32E" wp14:editId="78C88FDB">
@@ -3366,8 +3364,8 @@
           <w:lang w:val="es-MX"/>
         </w:rPr>
       </w:pPr>
-      <w:bookmarkStart w:id="12" w:name="_Ref23172455"/>
-      <w:bookmarkStart w:id="13" w:name="_Toc24641861"/>
+      <w:bookmarkStart w:id="11" w:name="_Ref23172455"/>
+      <w:bookmarkStart w:id="12" w:name="_Toc24641861"/>
       <w:r>
         <w:rPr>
           <w:i/>
@@ -3411,20 +3409,20 @@
         </w:rPr>
         <w:fldChar w:fldCharType="end"/>
       </w:r>
+      <w:bookmarkEnd w:id="11"/>
+      <w:r>
+        <w:rPr>
+          <w:i/>
+          <w:iCs/>
+        </w:rPr>
+        <w:t>.</w:t>
+      </w:r>
+      <w:r>
+        <w:t xml:space="preserve"> Comandos de instalación apache</w:t>
+      </w:r>
       <w:bookmarkEnd w:id="12"/>
-      <w:r>
-        <w:rPr>
-          <w:i/>
-          <w:iCs/>
-        </w:rPr>
-        <w:t>.</w:t>
-      </w:r>
-      <w:r>
-        <w:t xml:space="preserve"> Comandos de instalación apache</w:t>
-      </w:r>
-      <w:bookmarkEnd w:id="13"/>
-    </w:p>
-    <w:bookmarkEnd w:id="11"/>
+    </w:p>
+    <w:bookmarkEnd w:id="10"/>
     <w:p>
       <w:pPr>
         <w:rPr>
@@ -3487,7 +3485,7 @@
         </w:rPr>
         <w:t>:</w:t>
       </w:r>
-      <w:bookmarkStart w:id="14" w:name="_Hlk22753096"/>
+      <w:bookmarkStart w:id="13" w:name="_Hlk22753096"/>
     </w:p>
     <w:p>
       <w:pPr>
@@ -3542,8 +3540,8 @@
         <w:pStyle w:val="Descripcin"/>
         <w:jc w:val="both"/>
       </w:pPr>
-      <w:bookmarkStart w:id="15" w:name="_Ref23172491"/>
-      <w:bookmarkStart w:id="16" w:name="_Toc24641862"/>
+      <w:bookmarkStart w:id="14" w:name="_Ref23172491"/>
+      <w:bookmarkStart w:id="15" w:name="_Toc24641862"/>
       <w:r>
         <w:rPr>
           <w:i/>
@@ -3587,25 +3585,25 @@
         </w:rPr>
         <w:fldChar w:fldCharType="end"/>
       </w:r>
+      <w:bookmarkEnd w:id="14"/>
+      <w:r>
+        <w:rPr>
+          <w:i/>
+          <w:iCs/>
+        </w:rPr>
+        <w:t>.</w:t>
+      </w:r>
+      <w:r>
+        <w:t xml:space="preserve"> Comando versión de apache</w:t>
+      </w:r>
       <w:bookmarkEnd w:id="15"/>
-      <w:r>
-        <w:rPr>
-          <w:i/>
-          <w:iCs/>
-        </w:rPr>
-        <w:t>.</w:t>
-      </w:r>
-      <w:r>
-        <w:t xml:space="preserve"> Comando versión de apache</w:t>
-      </w:r>
-      <w:bookmarkEnd w:id="16"/>
     </w:p>
     <w:p>
       <w:pPr>
         <w:pStyle w:val="Estilo1"/>
       </w:pPr>
     </w:p>
-    <w:bookmarkEnd w:id="14"/>
+    <w:bookmarkEnd w:id="13"/>
     <w:p>
       <w:r>
         <w:t xml:space="preserve">Este comando muestra la versión de apache que se encuentra corriendo dentro del servidor por lo que un valor distinto correspondería a un error en la escritura del comando o en la instalación, lo que conllevaría a la búsqueda de otras soluciones, otra manera de comprobar que la instalación ha sido exitosa es ingresar mediante la ruta local localhost, la cual </w:t>
@@ -3692,8 +3690,8 @@
         <w:pStyle w:val="Descripcin"/>
         <w:jc w:val="both"/>
       </w:pPr>
-      <w:bookmarkStart w:id="17" w:name="_Ref22232917"/>
-      <w:bookmarkStart w:id="18" w:name="_Toc24641863"/>
+      <w:bookmarkStart w:id="16" w:name="_Ref22232917"/>
+      <w:bookmarkStart w:id="17" w:name="_Toc24641863"/>
       <w:r>
         <w:rPr>
           <w:i/>
@@ -3737,7 +3735,7 @@
         </w:rPr>
         <w:fldChar w:fldCharType="end"/>
       </w:r>
-      <w:bookmarkEnd w:id="17"/>
+      <w:bookmarkEnd w:id="16"/>
       <w:r>
         <w:rPr>
           <w:b/>
@@ -3751,17 +3749,17 @@
       <w:r>
         <w:t>.</w:t>
       </w:r>
+      <w:bookmarkEnd w:id="17"/>
+    </w:p>
+    <w:p>
+      <w:pPr>
+        <w:pStyle w:val="Notitular"/>
+      </w:pPr>
+      <w:bookmarkStart w:id="18" w:name="_Toc24641854"/>
+      <w:r>
+        <w:t>MySQL</w:t>
+      </w:r>
       <w:bookmarkEnd w:id="18"/>
-    </w:p>
-    <w:p>
-      <w:pPr>
-        <w:pStyle w:val="Notitular"/>
-      </w:pPr>
-      <w:bookmarkStart w:id="19" w:name="_Toc24641854"/>
-      <w:r>
-        <w:t>MySQL</w:t>
-      </w:r>
-      <w:bookmarkEnd w:id="19"/>
     </w:p>
     <w:p>
       <w:r>
@@ -3856,8 +3854,8 @@
         <w:pStyle w:val="Descripcin"/>
         <w:jc w:val="both"/>
       </w:pPr>
-      <w:bookmarkStart w:id="20" w:name="_Ref23172860"/>
-      <w:bookmarkStart w:id="21" w:name="_Toc24641864"/>
+      <w:bookmarkStart w:id="19" w:name="_Ref23172860"/>
+      <w:bookmarkStart w:id="20" w:name="_Toc24641864"/>
       <w:r>
         <w:rPr>
           <w:i/>
@@ -3901,24 +3899,24 @@
         </w:rPr>
         <w:fldChar w:fldCharType="end"/>
       </w:r>
+      <w:bookmarkEnd w:id="19"/>
+      <w:r>
+        <w:rPr>
+          <w:i/>
+          <w:iCs/>
+        </w:rPr>
+        <w:t>.</w:t>
+      </w:r>
+      <w:r>
+        <w:t xml:space="preserve"> Comando </w:t>
+      </w:r>
+      <w:r>
+        <w:t xml:space="preserve">de </w:t>
+      </w:r>
+      <w:r>
+        <w:t>instalación MySQL</w:t>
+      </w:r>
       <w:bookmarkEnd w:id="20"/>
-      <w:r>
-        <w:rPr>
-          <w:i/>
-          <w:iCs/>
-        </w:rPr>
-        <w:t>.</w:t>
-      </w:r>
-      <w:r>
-        <w:t xml:space="preserve"> Comando </w:t>
-      </w:r>
-      <w:r>
-        <w:t xml:space="preserve">de </w:t>
-      </w:r>
-      <w:r>
-        <w:t>instalación MySQL</w:t>
-      </w:r>
-      <w:bookmarkEnd w:id="21"/>
     </w:p>
     <w:p>
       <w:r>
@@ -3959,7 +3957,7 @@
       <w:pPr>
         <w:pStyle w:val="DescripcinF"/>
       </w:pPr>
-      <w:bookmarkStart w:id="22" w:name="_Hlk22753510"/>
+      <w:bookmarkStart w:id="21" w:name="_Hlk22753510"/>
       <w:r>
         <w:drawing>
           <wp:inline distT="0" distB="0" distL="0" distR="0" wp14:anchorId="11C2829E" wp14:editId="02717431">
@@ -4009,8 +4007,8 @@
         <w:pStyle w:val="Descripcin"/>
         <w:jc w:val="both"/>
       </w:pPr>
-      <w:bookmarkStart w:id="23" w:name="_Ref23183066"/>
-      <w:bookmarkStart w:id="24" w:name="_Toc24641865"/>
+      <w:bookmarkStart w:id="22" w:name="_Ref23183066"/>
+      <w:bookmarkStart w:id="23" w:name="_Toc24641865"/>
       <w:r>
         <w:rPr>
           <w:i/>
@@ -4054,26 +4052,26 @@
         </w:rPr>
         <w:fldChar w:fldCharType="end"/>
       </w:r>
+      <w:bookmarkEnd w:id="22"/>
+      <w:r>
+        <w:rPr>
+          <w:i/>
+          <w:iCs/>
+        </w:rPr>
+        <w:t>.</w:t>
+      </w:r>
+      <w:r>
+        <w:t xml:space="preserve"> Comando </w:t>
+      </w:r>
+      <w:r>
+        <w:t xml:space="preserve">de </w:t>
+      </w:r>
+      <w:r>
+        <w:t>configuración MySQL</w:t>
+      </w:r>
       <w:bookmarkEnd w:id="23"/>
-      <w:r>
-        <w:rPr>
-          <w:i/>
-          <w:iCs/>
-        </w:rPr>
-        <w:t>.</w:t>
-      </w:r>
-      <w:r>
-        <w:t xml:space="preserve"> Comando </w:t>
-      </w:r>
-      <w:r>
-        <w:t xml:space="preserve">de </w:t>
-      </w:r>
-      <w:r>
-        <w:t>configuración MySQL</w:t>
-      </w:r>
-      <w:bookmarkEnd w:id="24"/>
-    </w:p>
-    <w:bookmarkEnd w:id="22"/>
+    </w:p>
+    <w:bookmarkEnd w:id="21"/>
     <w:p>
       <w:r>
         <w:t xml:space="preserve">A continuación, aparecerán una serie de preguntas sobre el acceso a la base de datos, </w:t>
@@ -4194,8 +4192,8 @@
         <w:pStyle w:val="Descripcin"/>
         <w:jc w:val="both"/>
       </w:pPr>
-      <w:bookmarkStart w:id="25" w:name="_Ref23183957"/>
-      <w:bookmarkStart w:id="26" w:name="_Toc24641866"/>
+      <w:bookmarkStart w:id="24" w:name="_Ref23183957"/>
+      <w:bookmarkStart w:id="25" w:name="_Toc24641866"/>
       <w:r>
         <w:rPr>
           <w:i/>
@@ -4239,18 +4237,18 @@
         </w:rPr>
         <w:fldChar w:fldCharType="end"/>
       </w:r>
+      <w:bookmarkEnd w:id="24"/>
+      <w:r>
+        <w:rPr>
+          <w:i/>
+          <w:iCs/>
+        </w:rPr>
+        <w:t>.</w:t>
+      </w:r>
+      <w:r>
+        <w:t xml:space="preserve"> Acceso a MySQL</w:t>
+      </w:r>
       <w:bookmarkEnd w:id="25"/>
-      <w:r>
-        <w:rPr>
-          <w:i/>
-          <w:iCs/>
-        </w:rPr>
-        <w:t>.</w:t>
-      </w:r>
-      <w:r>
-        <w:t xml:space="preserve"> Acceso a MySQL</w:t>
-      </w:r>
-      <w:bookmarkEnd w:id="26"/>
     </w:p>
     <w:p>
       <w:r>
@@ -4258,7 +4256,7 @@
       </w:r>
     </w:p>
     <w:p>
-      <w:bookmarkStart w:id="27" w:name="_Hlk22755715"/>
+      <w:bookmarkStart w:id="26" w:name="_Hlk22755715"/>
       <w:r>
         <w:t>create database blissey</w:t>
       </w:r>
@@ -4346,8 +4344,8 @@
         <w:pStyle w:val="Descripcin"/>
         <w:jc w:val="both"/>
       </w:pPr>
-      <w:bookmarkStart w:id="28" w:name="_Ref23184052"/>
-      <w:bookmarkStart w:id="29" w:name="_Toc24641867"/>
+      <w:bookmarkStart w:id="27" w:name="_Ref23184052"/>
+      <w:bookmarkStart w:id="28" w:name="_Toc24641867"/>
       <w:r>
         <w:rPr>
           <w:i/>
@@ -4391,31 +4389,31 @@
         </w:rPr>
         <w:fldChar w:fldCharType="end"/>
       </w:r>
+      <w:bookmarkEnd w:id="27"/>
+      <w:r>
+        <w:rPr>
+          <w:i/>
+          <w:iCs/>
+        </w:rPr>
+        <w:t>.</w:t>
+      </w:r>
+      <w:r>
+        <w:t xml:space="preserve"> Crear una base de datos.</w:t>
+      </w:r>
       <w:bookmarkEnd w:id="28"/>
-      <w:r>
-        <w:rPr>
-          <w:i/>
-          <w:iCs/>
-        </w:rPr>
-        <w:t>.</w:t>
-      </w:r>
-      <w:r>
-        <w:t xml:space="preserve"> Crear una base de datos.</w:t>
+    </w:p>
+    <w:p>
+      <w:pPr>
+        <w:pStyle w:val="Notitular"/>
+      </w:pPr>
+      <w:bookmarkStart w:id="29" w:name="_Toc24641855"/>
+      <w:bookmarkEnd w:id="26"/>
+      <w:r>
+        <w:t>PHP 7.2</w:t>
       </w:r>
       <w:bookmarkEnd w:id="29"/>
     </w:p>
     <w:p>
-      <w:pPr>
-        <w:pStyle w:val="Notitular"/>
-      </w:pPr>
-      <w:bookmarkStart w:id="30" w:name="_Toc24641855"/>
-      <w:bookmarkEnd w:id="27"/>
-      <w:r>
-        <w:t>PHP 7.2</w:t>
-      </w:r>
-      <w:bookmarkEnd w:id="30"/>
-    </w:p>
-    <w:p>
       <w:r>
         <w:t>Php es un lenguaje de programación que inicialmente fue creado para la codificación de texto plano</w:t>
       </w:r>
@@ -4432,12 +4430,24 @@
         <w:t>preprocesador de hipertexto</w:t>
       </w:r>
       <w:r>
-        <w:t>; Este leguaje esta siendo utilizado en más de un millón de servidores en todo el mundo.</w:t>
-      </w:r>
-    </w:p>
-    <w:p>
-      <w:r>
-        <w:t>Para iniciar con la instalación de php en su versión 7.2 es necesario usar el DPA (Debian Package Archieve), para se ejecutan los siguientes comandos</w:t>
+        <w:t xml:space="preserve">; Este leguaje </w:t>
+      </w:r>
+      <w:r>
+        <w:t>está</w:t>
+      </w:r>
+      <w:r>
+        <w:t xml:space="preserve"> siendo utilizado en más de un millón de servidores en todo el mundo.</w:t>
+      </w:r>
+    </w:p>
+    <w:p>
+      <w:r>
+        <w:t>Para iniciar con la instalación de php en su versión 7.2 es necesario usar el DPA (Debian Package Archieve), para</w:t>
+      </w:r>
+      <w:r>
+        <w:t xml:space="preserve"> esto</w:t>
+      </w:r>
+      <w:r>
+        <w:t xml:space="preserve"> se ejecutan los siguientes comandos</w:t>
       </w:r>
       <w:r>
         <w:t xml:space="preserve"> (ver </w:t>
@@ -4532,8 +4542,8 @@
           <w:lang w:eastAsia="es-MX"/>
         </w:rPr>
       </w:pPr>
-      <w:bookmarkStart w:id="31" w:name="_Ref23184193"/>
-      <w:bookmarkStart w:id="32" w:name="_Toc24641868"/>
+      <w:bookmarkStart w:id="30" w:name="_Ref23184193"/>
+      <w:bookmarkStart w:id="31" w:name="_Toc24641868"/>
       <w:r>
         <w:t xml:space="preserve">Figura </w:t>
       </w:r>
@@ -4555,11 +4565,11 @@
       <w:r>
         <w:fldChar w:fldCharType="end"/>
       </w:r>
+      <w:bookmarkEnd w:id="30"/>
+      <w:r>
+        <w:t>. Prerrequisitos de php.</w:t>
+      </w:r>
       <w:bookmarkEnd w:id="31"/>
-      <w:r>
-        <w:t>. Prerrequisitos de php.</w:t>
-      </w:r>
-      <w:bookmarkEnd w:id="32"/>
       <w:r>
         <w:t xml:space="preserve"> </w:t>
       </w:r>
@@ -4700,8 +4710,8 @@
           <w:lang w:eastAsia="es-MX"/>
         </w:rPr>
       </w:pPr>
-      <w:bookmarkStart w:id="33" w:name="_Ref23185616"/>
-      <w:bookmarkStart w:id="34" w:name="_Toc24641869"/>
+      <w:bookmarkStart w:id="32" w:name="_Ref23185616"/>
+      <w:bookmarkStart w:id="33" w:name="_Toc24641869"/>
       <w:r>
         <w:rPr>
           <w:i/>
@@ -4745,71 +4755,71 @@
         </w:rPr>
         <w:fldChar w:fldCharType="end"/>
       </w:r>
+      <w:bookmarkEnd w:id="32"/>
+      <w:r>
+        <w:rPr>
+          <w:i/>
+          <w:iCs/>
+        </w:rPr>
+        <w:t>.</w:t>
+      </w:r>
+      <w:r>
+        <w:t xml:space="preserve"> Comando </w:t>
+      </w:r>
+      <w:r>
+        <w:t xml:space="preserve">de </w:t>
+      </w:r>
+      <w:r>
+        <w:t>instalación php 7.2</w:t>
+      </w:r>
       <w:bookmarkEnd w:id="33"/>
-      <w:r>
-        <w:rPr>
-          <w:i/>
-          <w:iCs/>
+    </w:p>
+    <w:p>
+      <w:pPr>
+        <w:rPr>
+          <w:lang w:eastAsia="es-MX"/>
+        </w:rPr>
+      </w:pPr>
+      <w:r>
+        <w:rPr>
+          <w:lang w:eastAsia="es-MX"/>
+        </w:rPr>
+        <w:t>Comprobar la instalación</w:t>
+      </w:r>
+      <w:r>
+        <w:rPr>
+          <w:lang w:eastAsia="es-MX"/>
+        </w:rPr>
+        <w:t xml:space="preserve"> ingresando “php -v”, </w:t>
+      </w:r>
+      <w:r>
+        <w:rPr>
+          <w:lang w:eastAsia="es-MX"/>
+        </w:rPr>
+        <w:t>el cual debe mostrar la versión de php con la que se esta trabajando</w:t>
+      </w:r>
+      <w:r>
+        <w:rPr>
+          <w:lang w:eastAsia="es-MX"/>
         </w:rPr>
         <w:t>.</w:t>
       </w:r>
-      <w:r>
-        <w:t xml:space="preserve"> Comando </w:t>
-      </w:r>
-      <w:r>
-        <w:t xml:space="preserve">de </w:t>
-      </w:r>
-      <w:r>
-        <w:t>instalación php 7.2</w:t>
+    </w:p>
+    <w:p>
+      <w:pPr>
+        <w:pStyle w:val="Notitular"/>
+        <w:rPr>
+          <w:lang w:eastAsia="es-MX"/>
+        </w:rPr>
+      </w:pPr>
+      <w:bookmarkStart w:id="34" w:name="_Toc24641856"/>
+      <w:r>
+        <w:rPr>
+          <w:lang w:eastAsia="es-MX"/>
+        </w:rPr>
+        <w:t>Composer</w:t>
       </w:r>
       <w:bookmarkEnd w:id="34"/>
-    </w:p>
-    <w:p>
-      <w:pPr>
-        <w:rPr>
-          <w:lang w:eastAsia="es-MX"/>
-        </w:rPr>
-      </w:pPr>
-      <w:r>
-        <w:rPr>
-          <w:lang w:eastAsia="es-MX"/>
-        </w:rPr>
-        <w:t>Comprobar la instalación</w:t>
-      </w:r>
-      <w:r>
-        <w:rPr>
-          <w:lang w:eastAsia="es-MX"/>
-        </w:rPr>
-        <w:t xml:space="preserve"> ingresando “php -v”, </w:t>
-      </w:r>
-      <w:r>
-        <w:rPr>
-          <w:lang w:eastAsia="es-MX"/>
-        </w:rPr>
-        <w:t>el cual debe mostrar la versión de php con la que se esta trabajando</w:t>
-      </w:r>
-      <w:r>
-        <w:rPr>
-          <w:lang w:eastAsia="es-MX"/>
-        </w:rPr>
-        <w:t>.</w:t>
-      </w:r>
-    </w:p>
-    <w:p>
-      <w:pPr>
-        <w:pStyle w:val="Notitular"/>
-        <w:rPr>
-          <w:lang w:eastAsia="es-MX"/>
-        </w:rPr>
-      </w:pPr>
-      <w:bookmarkStart w:id="35" w:name="_Toc24641856"/>
-      <w:r>
-        <w:rPr>
-          <w:lang w:eastAsia="es-MX"/>
-        </w:rPr>
-        <w:t>Composer</w:t>
-      </w:r>
-      <w:bookmarkEnd w:id="35"/>
     </w:p>
     <w:p>
       <w:pPr>
@@ -4992,7 +5002,7 @@
         </w:rPr>
         <w:t>:</w:t>
       </w:r>
-      <w:bookmarkStart w:id="36" w:name="_Hlk22756252"/>
+      <w:bookmarkStart w:id="35" w:name="_Hlk22756252"/>
     </w:p>
     <w:p>
       <w:pPr>
@@ -5055,8 +5065,8 @@
           <w:lang w:eastAsia="es-MX"/>
         </w:rPr>
       </w:pPr>
-      <w:bookmarkStart w:id="37" w:name="_Ref23186230"/>
-      <w:bookmarkStart w:id="38" w:name="_Toc24641870"/>
+      <w:bookmarkStart w:id="36" w:name="_Ref23186230"/>
+      <w:bookmarkStart w:id="37" w:name="_Toc24641870"/>
       <w:r>
         <w:rPr>
           <w:i/>
@@ -5100,28 +5110,28 @@
         </w:rPr>
         <w:fldChar w:fldCharType="end"/>
       </w:r>
+      <w:bookmarkEnd w:id="36"/>
+      <w:r>
+        <w:rPr>
+          <w:i/>
+          <w:iCs/>
+        </w:rPr>
+        <w:t>.</w:t>
+      </w:r>
+      <w:r>
+        <w:t xml:space="preserve"> Comando </w:t>
+      </w:r>
+      <w:r>
+        <w:t xml:space="preserve">de </w:t>
+      </w:r>
+      <w:r>
+        <w:t>instalación composer</w:t>
+      </w:r>
+      <w:bookmarkEnd w:id="35"/>
+      <w:r>
+        <w:t>.</w:t>
+      </w:r>
       <w:bookmarkEnd w:id="37"/>
-      <w:r>
-        <w:rPr>
-          <w:i/>
-          <w:iCs/>
-        </w:rPr>
-        <w:t>.</w:t>
-      </w:r>
-      <w:r>
-        <w:t xml:space="preserve"> Comando </w:t>
-      </w:r>
-      <w:r>
-        <w:t xml:space="preserve">de </w:t>
-      </w:r>
-      <w:r>
-        <w:t>instalación composer</w:t>
-      </w:r>
-      <w:bookmarkEnd w:id="36"/>
-      <w:r>
-        <w:t>.</w:t>
-      </w:r>
-      <w:bookmarkEnd w:id="38"/>
     </w:p>
     <w:p>
       <w:pPr>
@@ -5271,8 +5281,8 @@
           <w:lang w:eastAsia="es-MX"/>
         </w:rPr>
       </w:pPr>
-      <w:bookmarkStart w:id="39" w:name="_Ref23187650"/>
-      <w:bookmarkStart w:id="40" w:name="_Toc24641871"/>
+      <w:bookmarkStart w:id="38" w:name="_Ref23187650"/>
+      <w:bookmarkStart w:id="39" w:name="_Toc24641871"/>
       <w:r>
         <w:rPr>
           <w:i/>
@@ -5316,34 +5326,34 @@
         </w:rPr>
         <w:fldChar w:fldCharType="end"/>
       </w:r>
+      <w:bookmarkEnd w:id="38"/>
+      <w:r>
+        <w:rPr>
+          <w:i/>
+          <w:iCs/>
+        </w:rPr>
+        <w:t>.</w:t>
+      </w:r>
+      <w:r>
+        <w:t xml:space="preserve"> Comandos composer.</w:t>
+      </w:r>
       <w:bookmarkEnd w:id="39"/>
-      <w:r>
-        <w:rPr>
-          <w:i/>
-          <w:iCs/>
-        </w:rPr>
-        <w:t>.</w:t>
-      </w:r>
-      <w:r>
-        <w:t xml:space="preserve"> Comandos composer.</w:t>
+    </w:p>
+    <w:p>
+      <w:pPr>
+        <w:pStyle w:val="Notitular"/>
+        <w:rPr>
+          <w:lang w:eastAsia="es-MX"/>
+        </w:rPr>
+      </w:pPr>
+      <w:bookmarkStart w:id="40" w:name="_Toc24641857"/>
+      <w:r>
+        <w:rPr>
+          <w:lang w:eastAsia="es-MX"/>
+        </w:rPr>
+        <w:t>Git</w:t>
       </w:r>
       <w:bookmarkEnd w:id="40"/>
-    </w:p>
-    <w:p>
-      <w:pPr>
-        <w:pStyle w:val="Notitular"/>
-        <w:rPr>
-          <w:lang w:eastAsia="es-MX"/>
-        </w:rPr>
-      </w:pPr>
-      <w:bookmarkStart w:id="41" w:name="_Toc24641857"/>
-      <w:r>
-        <w:rPr>
-          <w:lang w:eastAsia="es-MX"/>
-        </w:rPr>
-        <w:t>Git</w:t>
-      </w:r>
-      <w:bookmarkEnd w:id="41"/>
     </w:p>
     <w:p>
       <w:pPr>
@@ -5515,8 +5525,8 @@
           <w:lang w:eastAsia="es-MX"/>
         </w:rPr>
       </w:pPr>
-      <w:bookmarkStart w:id="42" w:name="_Ref23187764"/>
-      <w:bookmarkStart w:id="43" w:name="_Toc24641872"/>
+      <w:bookmarkStart w:id="41" w:name="_Ref23187764"/>
+      <w:bookmarkStart w:id="42" w:name="_Toc24641872"/>
       <w:r>
         <w:rPr>
           <w:i/>
@@ -5560,24 +5570,24 @@
         </w:rPr>
         <w:fldChar w:fldCharType="end"/>
       </w:r>
+      <w:bookmarkEnd w:id="41"/>
+      <w:r>
+        <w:rPr>
+          <w:i/>
+          <w:iCs/>
+        </w:rPr>
+        <w:t>.</w:t>
+      </w:r>
+      <w:r>
+        <w:t xml:space="preserve"> Comando </w:t>
+      </w:r>
+      <w:r>
+        <w:t xml:space="preserve">de </w:t>
+      </w:r>
+      <w:r>
+        <w:t>instalación git.</w:t>
+      </w:r>
       <w:bookmarkEnd w:id="42"/>
-      <w:r>
-        <w:rPr>
-          <w:i/>
-          <w:iCs/>
-        </w:rPr>
-        <w:t>.</w:t>
-      </w:r>
-      <w:r>
-        <w:t xml:space="preserve"> Comando </w:t>
-      </w:r>
-      <w:r>
-        <w:t xml:space="preserve">de </w:t>
-      </w:r>
-      <w:r>
-        <w:t>instalación git.</w:t>
-      </w:r>
-      <w:bookmarkEnd w:id="43"/>
     </w:p>
     <w:p>
       <w:pPr>
@@ -5586,7 +5596,7 @@
           <w:lang w:eastAsia="es-MX"/>
         </w:rPr>
       </w:pPr>
-      <w:bookmarkStart w:id="44" w:name="_Toc24641858"/>
+      <w:bookmarkStart w:id="43" w:name="_Toc24641858"/>
       <w:r>
         <w:rPr>
           <w:lang w:eastAsia="es-MX"/>
@@ -5594,19 +5604,43 @@
         <w:lastRenderedPageBreak/>
         <w:t>Wkhtmltopdf</w:t>
       </w:r>
-      <w:bookmarkEnd w:id="44"/>
-    </w:p>
-    <w:p>
-      <w:pPr>
-        <w:rPr>
-          <w:lang w:eastAsia="es-MX"/>
-        </w:rPr>
-      </w:pPr>
-      <w:r>
-        <w:rPr>
-          <w:lang w:eastAsia="es-MX"/>
-        </w:rPr>
-        <w:t>Es una herramienta diseñada para convertir páginas web en documentos con formado pdf, posee versiones para los sistemas operativos mas conocidos como lo son Linux, Windows y MacOS.</w:t>
+      <w:bookmarkEnd w:id="43"/>
+    </w:p>
+    <w:p>
+      <w:pPr>
+        <w:rPr>
+          <w:lang w:eastAsia="es-MX"/>
+        </w:rPr>
+      </w:pPr>
+      <w:r>
+        <w:rPr>
+          <w:lang w:eastAsia="es-MX"/>
+        </w:rPr>
+        <w:t xml:space="preserve">Es una herramienta diseñada para convertir páginas web en documentos con formado </w:t>
+      </w:r>
+      <w:r>
+        <w:rPr>
+          <w:lang w:eastAsia="es-MX"/>
+        </w:rPr>
+        <w:t>PDF</w:t>
+      </w:r>
+      <w:r>
+        <w:rPr>
+          <w:lang w:eastAsia="es-MX"/>
+        </w:rPr>
+        <w:t xml:space="preserve">, posee versiones para los sistemas operativos </w:t>
+      </w:r>
+      <w:r>
+        <w:rPr>
+          <w:lang w:eastAsia="es-MX"/>
+        </w:rPr>
+        <w:t>más</w:t>
+      </w:r>
+      <w:r>
+        <w:rPr>
+          <w:lang w:eastAsia="es-MX"/>
+        </w:rPr>
+        <w:t xml:space="preserve"> conocidos como lo son Linux, Windows y MacOS.</w:t>
       </w:r>
     </w:p>
     <w:p>
@@ -5677,7 +5711,7 @@
         </w:rPr>
         <w:t>:</w:t>
       </w:r>
-      <w:bookmarkStart w:id="45" w:name="_Hlk22756406"/>
+      <w:bookmarkStart w:id="44" w:name="_Hlk22756406"/>
     </w:p>
     <w:p>
       <w:pPr>
@@ -5739,8 +5773,8 @@
           <w:lang w:eastAsia="es-MX"/>
         </w:rPr>
       </w:pPr>
-      <w:bookmarkStart w:id="46" w:name="_Ref23188531"/>
-      <w:bookmarkStart w:id="47" w:name="_Toc24641873"/>
+      <w:bookmarkStart w:id="45" w:name="_Ref23188531"/>
+      <w:bookmarkStart w:id="46" w:name="_Toc24641873"/>
       <w:r>
         <w:rPr>
           <w:i/>
@@ -5784,49 +5818,49 @@
         </w:rPr>
         <w:fldChar w:fldCharType="end"/>
       </w:r>
+      <w:bookmarkEnd w:id="45"/>
+      <w:r>
+        <w:rPr>
+          <w:i/>
+          <w:iCs/>
+        </w:rPr>
+        <w:t>.</w:t>
+      </w:r>
+      <w:r>
+        <w:t xml:space="preserve"> Comando de instalación herramienta pdf.</w:t>
+      </w:r>
       <w:bookmarkEnd w:id="46"/>
-      <w:r>
-        <w:rPr>
-          <w:i/>
-          <w:iCs/>
-        </w:rPr>
-        <w:t>.</w:t>
-      </w:r>
-      <w:r>
-        <w:t xml:space="preserve"> Comando de instalación herramienta pdf.</w:t>
+    </w:p>
+    <w:bookmarkEnd w:id="44"/>
+    <w:p>
+      <w:pPr>
+        <w:rPr>
+          <w:lang w:eastAsia="es-MX"/>
+        </w:rPr>
+      </w:pPr>
+      <w:r>
+        <w:rPr>
+          <w:lang w:eastAsia="es-MX"/>
+        </w:rPr>
+        <w:t>Con la instalación de estos programas se dan por finalizados los requisitos previos a la instalación del sistema, para proseguir con los restantes pasos.</w:t>
+      </w:r>
+    </w:p>
+    <w:p>
+      <w:pPr>
+        <w:pStyle w:val="Notitular"/>
+        <w:rPr>
+          <w:lang w:eastAsia="es-MX"/>
+        </w:rPr>
+      </w:pPr>
+      <w:bookmarkStart w:id="47" w:name="_Toc24641859"/>
+      <w:r>
+        <w:rPr>
+          <w:lang w:eastAsia="es-MX"/>
+        </w:rPr>
+        <w:t>Instalación de proyecto</w:t>
       </w:r>
       <w:bookmarkEnd w:id="47"/>
     </w:p>
-    <w:bookmarkEnd w:id="45"/>
-    <w:p>
-      <w:pPr>
-        <w:rPr>
-          <w:lang w:eastAsia="es-MX"/>
-        </w:rPr>
-      </w:pPr>
-      <w:r>
-        <w:rPr>
-          <w:lang w:eastAsia="es-MX"/>
-        </w:rPr>
-        <w:t>Con la instalación de estos programas se dan por finalizados los requisitos previos a la instalación del sistema, para proseguir con los restantes pasos.</w:t>
-      </w:r>
-    </w:p>
-    <w:p>
-      <w:pPr>
-        <w:pStyle w:val="Notitular"/>
-        <w:rPr>
-          <w:lang w:eastAsia="es-MX"/>
-        </w:rPr>
-      </w:pPr>
-      <w:bookmarkStart w:id="48" w:name="_Toc24641859"/>
-      <w:r>
-        <w:rPr>
-          <w:lang w:eastAsia="es-MX"/>
-        </w:rPr>
-        <w:t>Instalación de proyecto</w:t>
-      </w:r>
-      <w:bookmarkEnd w:id="48"/>
-    </w:p>
     <w:p>
       <w:r>
         <w:rPr>
@@ -5858,7 +5892,7 @@
         </w:rPr>
         <w:t xml:space="preserve"> </w:t>
       </w:r>
-      <w:bookmarkStart w:id="49" w:name="_Hlk23231741"/>
+      <w:bookmarkStart w:id="48" w:name="_Hlk23231741"/>
       <w:r>
         <w:fldChar w:fldCharType="begin"/>
       </w:r>
@@ -5882,7 +5916,7 @@
         </w:rPr>
         <w:fldChar w:fldCharType="end"/>
       </w:r>
-      <w:bookmarkEnd w:id="49"/>
+      <w:bookmarkEnd w:id="48"/>
       <w:r>
         <w:t>, es necesario identificar el código para clonar el repositorio</w:t>
       </w:r>
@@ -5986,8 +6020,8 @@
         <w:pStyle w:val="Descripcin"/>
         <w:jc w:val="both"/>
       </w:pPr>
-      <w:bookmarkStart w:id="50" w:name="_Ref23188739"/>
-      <w:bookmarkStart w:id="51" w:name="_Toc24641874"/>
+      <w:bookmarkStart w:id="49" w:name="_Ref23188739"/>
+      <w:bookmarkStart w:id="50" w:name="_Toc24641874"/>
       <w:r>
         <w:rPr>
           <w:i/>
@@ -6031,18 +6065,18 @@
         </w:rPr>
         <w:fldChar w:fldCharType="end"/>
       </w:r>
+      <w:bookmarkEnd w:id="49"/>
+      <w:r>
+        <w:rPr>
+          <w:i/>
+          <w:iCs/>
+        </w:rPr>
+        <w:t>.</w:t>
+      </w:r>
+      <w:r>
+        <w:t xml:space="preserve"> Página del repositorio en github.</w:t>
+      </w:r>
       <w:bookmarkEnd w:id="50"/>
-      <w:r>
-        <w:rPr>
-          <w:i/>
-          <w:iCs/>
-        </w:rPr>
-        <w:t>.</w:t>
-      </w:r>
-      <w:r>
-        <w:t xml:space="preserve"> Página del repositorio en github.</w:t>
-      </w:r>
-      <w:bookmarkEnd w:id="51"/>
     </w:p>
     <w:p>
       <w:pPr>
@@ -6230,8 +6264,8 @@
         <w:pStyle w:val="Descripcin"/>
         <w:jc w:val="both"/>
       </w:pPr>
-      <w:bookmarkStart w:id="52" w:name="_Ref23235275"/>
-      <w:bookmarkStart w:id="53" w:name="_Toc24641875"/>
+      <w:bookmarkStart w:id="51" w:name="_Ref23235275"/>
+      <w:bookmarkStart w:id="52" w:name="_Toc24641875"/>
       <w:r>
         <w:rPr>
           <w:i/>
@@ -6275,18 +6309,18 @@
         </w:rPr>
         <w:fldChar w:fldCharType="end"/>
       </w:r>
+      <w:bookmarkEnd w:id="51"/>
+      <w:r>
+        <w:rPr>
+          <w:i/>
+          <w:iCs/>
+        </w:rPr>
+        <w:t xml:space="preserve">. </w:t>
+      </w:r>
+      <w:r>
+        <w:t>Clonación de repositorio.</w:t>
+      </w:r>
       <w:bookmarkEnd w:id="52"/>
-      <w:r>
-        <w:rPr>
-          <w:i/>
-          <w:iCs/>
-        </w:rPr>
-        <w:t xml:space="preserve">. </w:t>
-      </w:r>
-      <w:r>
-        <w:t>Clonación de repositorio.</w:t>
-      </w:r>
-      <w:bookmarkEnd w:id="53"/>
     </w:p>
     <w:p>
       <w:r>
@@ -6386,8 +6420,8 @@
         <w:pStyle w:val="Descripcin"/>
         <w:jc w:val="both"/>
       </w:pPr>
-      <w:bookmarkStart w:id="54" w:name="_Ref24634150"/>
-      <w:bookmarkStart w:id="55" w:name="_Toc24641876"/>
+      <w:bookmarkStart w:id="53" w:name="_Ref24634150"/>
+      <w:bookmarkStart w:id="54" w:name="_Toc24641876"/>
       <w:r>
         <w:rPr>
           <w:i/>
@@ -6431,18 +6465,18 @@
         </w:rPr>
         <w:fldChar w:fldCharType="end"/>
       </w:r>
+      <w:bookmarkEnd w:id="53"/>
+      <w:r>
+        <w:rPr>
+          <w:i/>
+          <w:iCs/>
+        </w:rPr>
+        <w:t>.</w:t>
+      </w:r>
+      <w:r>
+        <w:t xml:space="preserve"> Permisos de lectura y escritura</w:t>
+      </w:r>
       <w:bookmarkEnd w:id="54"/>
-      <w:r>
-        <w:rPr>
-          <w:i/>
-          <w:iCs/>
-        </w:rPr>
-        <w:t>.</w:t>
-      </w:r>
-      <w:r>
-        <w:t xml:space="preserve"> Permisos de lectura y escritura</w:t>
-      </w:r>
-      <w:bookmarkEnd w:id="55"/>
     </w:p>
     <w:p>
       <w:r>
@@ -6526,8 +6560,8 @@
         <w:pStyle w:val="Descripcin"/>
         <w:jc w:val="both"/>
       </w:pPr>
-      <w:bookmarkStart w:id="56" w:name="_Ref24634810"/>
-      <w:bookmarkStart w:id="57" w:name="_Toc24641877"/>
+      <w:bookmarkStart w:id="55" w:name="_Ref24634810"/>
+      <w:bookmarkStart w:id="56" w:name="_Toc24641877"/>
       <w:r>
         <w:rPr>
           <w:i/>
@@ -6571,18 +6605,18 @@
         </w:rPr>
         <w:fldChar w:fldCharType="end"/>
       </w:r>
+      <w:bookmarkEnd w:id="55"/>
+      <w:r>
+        <w:rPr>
+          <w:i/>
+          <w:iCs/>
+        </w:rPr>
+        <w:t>.</w:t>
+      </w:r>
+      <w:r>
+        <w:t xml:space="preserve"> Actualización de dependencias</w:t>
+      </w:r>
       <w:bookmarkEnd w:id="56"/>
-      <w:r>
-        <w:rPr>
-          <w:i/>
-          <w:iCs/>
-        </w:rPr>
-        <w:t>.</w:t>
-      </w:r>
-      <w:r>
-        <w:t xml:space="preserve"> Actualización de dependencias</w:t>
-      </w:r>
-      <w:bookmarkEnd w:id="57"/>
     </w:p>
     <w:p>
       <w:pPr>
@@ -6720,8 +6754,8 @@
           <w:lang w:eastAsia="es-MX"/>
         </w:rPr>
       </w:pPr>
-      <w:bookmarkStart w:id="58" w:name="_Ref24635388"/>
-      <w:bookmarkStart w:id="59" w:name="_Toc24641878"/>
+      <w:bookmarkStart w:id="57" w:name="_Ref24635388"/>
+      <w:bookmarkStart w:id="58" w:name="_Toc24641878"/>
       <w:r>
         <w:rPr>
           <w:i/>
@@ -6765,18 +6799,18 @@
         </w:rPr>
         <w:fldChar w:fldCharType="end"/>
       </w:r>
+      <w:bookmarkEnd w:id="57"/>
+      <w:r>
+        <w:rPr>
+          <w:i/>
+          <w:iCs/>
+        </w:rPr>
+        <w:t>.</w:t>
+      </w:r>
+      <w:r>
+        <w:t xml:space="preserve"> Conexión a base de datos y otras configuraciones</w:t>
+      </w:r>
       <w:bookmarkEnd w:id="58"/>
-      <w:r>
-        <w:rPr>
-          <w:i/>
-          <w:iCs/>
-        </w:rPr>
-        <w:t>.</w:t>
-      </w:r>
-      <w:r>
-        <w:t xml:space="preserve"> Conexión a base de datos y otras configuraciones</w:t>
-      </w:r>
-      <w:bookmarkEnd w:id="59"/>
     </w:p>
     <w:p>
       <w:pPr>
@@ -6906,8 +6940,8 @@
           <w:lang w:eastAsia="es-MX"/>
         </w:rPr>
       </w:pPr>
-      <w:bookmarkStart w:id="60" w:name="_Ref24639102"/>
-      <w:bookmarkStart w:id="61" w:name="_Toc24641879"/>
+      <w:bookmarkStart w:id="59" w:name="_Ref24639102"/>
+      <w:bookmarkStart w:id="60" w:name="_Toc24641879"/>
       <w:r>
         <w:rPr>
           <w:i/>
@@ -6951,18 +6985,18 @@
         </w:rPr>
         <w:fldChar w:fldCharType="end"/>
       </w:r>
+      <w:bookmarkEnd w:id="59"/>
+      <w:r>
+        <w:rPr>
+          <w:i/>
+          <w:iCs/>
+        </w:rPr>
+        <w:t>.</w:t>
+      </w:r>
+      <w:r>
+        <w:t xml:space="preserve"> Migración de tablas hacia la base de datos</w:t>
+      </w:r>
       <w:bookmarkEnd w:id="60"/>
-      <w:r>
-        <w:rPr>
-          <w:i/>
-          <w:iCs/>
-        </w:rPr>
-        <w:t>.</w:t>
-      </w:r>
-      <w:r>
-        <w:t xml:space="preserve"> Migración de tablas hacia la base de datos</w:t>
-      </w:r>
-      <w:bookmarkEnd w:id="61"/>
     </w:p>
     <w:p>
       <w:pPr>
@@ -7108,8 +7142,8 @@
           <w:lang w:eastAsia="es-MX"/>
         </w:rPr>
       </w:pPr>
-      <w:bookmarkStart w:id="62" w:name="_Ref24641814"/>
-      <w:bookmarkStart w:id="63" w:name="_Toc24641880"/>
+      <w:bookmarkStart w:id="61" w:name="_Ref24641814"/>
+      <w:bookmarkStart w:id="62" w:name="_Toc24641880"/>
       <w:r>
         <w:rPr>
           <w:i/>
@@ -7153,18 +7187,18 @@
         </w:rPr>
         <w:fldChar w:fldCharType="end"/>
       </w:r>
+      <w:bookmarkEnd w:id="61"/>
+      <w:r>
+        <w:rPr>
+          <w:i/>
+          <w:iCs/>
+        </w:rPr>
+        <w:t>.</w:t>
+      </w:r>
+      <w:r>
+        <w:t xml:space="preserve"> Pantalla inicial del sistema.</w:t>
+      </w:r>
       <w:bookmarkEnd w:id="62"/>
-      <w:r>
-        <w:rPr>
-          <w:i/>
-          <w:iCs/>
-        </w:rPr>
-        <w:t>.</w:t>
-      </w:r>
-      <w:r>
-        <w:t xml:space="preserve"> Pantalla inicial del sistema.</w:t>
-      </w:r>
-      <w:bookmarkEnd w:id="63"/>
     </w:p>
     <w:p>
       <w:pPr>
@@ -7228,7 +7262,7 @@
 </file>
 
 <file path=word/endnotes.xml><?xml version="1.0" encoding="utf-8"?>
-<w:endnotes xmlns:wpc="http://schemas.microsoft.com/office/word/2010/wordprocessingCanvas" xmlns:cx="http://schemas.microsoft.com/office/drawing/2014/chartex" xmlns:cx1="http://schemas.microsoft.com/office/drawing/2015/9/8/chartex" xmlns:cx2="http://schemas.microsoft.com/office/drawing/2015/10/21/chartex" xmlns:cx3="http://schemas.microsoft.com/office/drawing/2016/5/9/chartex" xmlns:cx4="http://schemas.microsoft.com/office/drawing/2016/5/10/chartex" xmlns:cx5="http://schemas.microsoft.com/office/drawing/2016/5/11/chartex" xmlns:cx6="http://schemas.microsoft.com/office/drawing/2016/5/12/chartex" xmlns:cx7="http://schemas.microsoft.com/office/drawing/2016/5/13/chartex" xmlns:cx8="http://schemas.microsoft.com/office/drawing/2016/5/14/chartex" xmlns:mc="http://schemas.openxmlformats.org/markup-compatibility/2006" xmlns:aink="http://schemas.microsoft.com/office/drawing/2016/ink" xmlns:am3d="http://schemas.microsoft.com/office/drawing/2017/model3d" xmlns:o="urn:schemas-microsoft-com:office:office" xmlns:r="http://schemas.openxmlformats.org/officeDocument/2006/relationships" xmlns:m="http://schemas.openxmlformats.org/officeDocument/2006/math" xmlns:v="urn:schemas-microsoft-com:vml" xmlns:wp14="http://schemas.microsoft.com/office/word/2010/wordprocessingDrawing" xmlns:wp="http://schemas.openxmlformats.org/drawingml/2006/wordprocessingDrawing" xmlns:w10="urn:schemas-microsoft-com:office:word" xmlns:w="http://schemas.openxmlformats.org/wordprocessingml/2006/main" xmlns:w14="http://schemas.microsoft.com/office/word/2010/wordml" xmlns:w15="http://schemas.microsoft.com/office/word/2012/wordml" xmlns:w16cid="http://schemas.microsoft.com/office/word/2016/wordml/cid" xmlns:w16se="http://schemas.microsoft.com/office/word/2015/wordml/symex" xmlns:wpg="http://schemas.microsoft.com/office/word/2010/wordprocessingGroup" xmlns:wpi="http://schemas.microsoft.com/office/word/2010/wordprocessingInk" xmlns:wne="http://schemas.microsoft.com/office/word/2006/wordml" xmlns:wps="http://schemas.microsoft.com/office/word/2010/wordprocessingShape" mc:Ignorable="w14 w15 w16se w16cid wp14">
+<w:endnotes xmlns:wpc="http://schemas.microsoft.com/office/word/2010/wordprocessingCanvas" xmlns:cx="http://schemas.microsoft.com/office/drawing/2014/chartex" xmlns:cx1="http://schemas.microsoft.com/office/drawing/2015/9/8/chartex" xmlns:cx2="http://schemas.microsoft.com/office/drawing/2015/10/21/chartex" xmlns:cx3="http://schemas.microsoft.com/office/drawing/2016/5/9/chartex" xmlns:cx4="http://schemas.microsoft.com/office/drawing/2016/5/10/chartex" xmlns:cx5="http://schemas.microsoft.com/office/drawing/2016/5/11/chartex" xmlns:cx6="http://schemas.microsoft.com/office/drawing/2016/5/12/chartex" xmlns:cx7="http://schemas.microsoft.com/office/drawing/2016/5/13/chartex" xmlns:cx8="http://schemas.microsoft.com/office/drawing/2016/5/14/chartex" xmlns:mc="http://schemas.openxmlformats.org/markup-compatibility/2006" xmlns:aink="http://schemas.microsoft.com/office/drawing/2016/ink" xmlns:am3d="http://schemas.microsoft.com/office/drawing/2017/model3d" xmlns:o="urn:schemas-microsoft-com:office:office" xmlns:r="http://schemas.openxmlformats.org/officeDocument/2006/relationships" xmlns:m="http://schemas.openxmlformats.org/officeDocument/2006/math" xmlns:v="urn:schemas-microsoft-com:vml" xmlns:wp14="http://schemas.microsoft.com/office/word/2010/wordprocessingDrawing" xmlns:wp="http://schemas.openxmlformats.org/drawingml/2006/wordprocessingDrawing" xmlns:w10="urn:schemas-microsoft-com:office:word" xmlns:w="http://schemas.openxmlformats.org/wordprocessingml/2006/main" xmlns:w14="http://schemas.microsoft.com/office/word/2010/wordml" xmlns:w15="http://schemas.microsoft.com/office/word/2012/wordml" xmlns:w16cex="http://schemas.microsoft.com/office/word/2018/wordml/cex" xmlns:w16cid="http://schemas.microsoft.com/office/word/2016/wordml/cid" xmlns:w16="http://schemas.microsoft.com/office/word/2018/wordml" xmlns:w16se="http://schemas.microsoft.com/office/word/2015/wordml/symex" xmlns:wpg="http://schemas.microsoft.com/office/word/2010/wordprocessingGroup" xmlns:wpi="http://schemas.microsoft.com/office/word/2010/wordprocessingInk" xmlns:wne="http://schemas.microsoft.com/office/word/2006/wordml" xmlns:wps="http://schemas.microsoft.com/office/word/2010/wordprocessingShape" mc:Ignorable="w14 w15 w16se w16cid w16 w16cex wp14">
   <w:endnote w:type="separator" w:id="-1">
     <w:p>
       <w:pPr>
@@ -7253,7 +7287,7 @@
 </file>
 
 <file path=word/footer1.xml><?xml version="1.0" encoding="utf-8"?>
-<w:ftr xmlns:wpc="http://schemas.microsoft.com/office/word/2010/wordprocessingCanvas" xmlns:cx="http://schemas.microsoft.com/office/drawing/2014/chartex" xmlns:cx1="http://schemas.microsoft.com/office/drawing/2015/9/8/chartex" xmlns:cx2="http://schemas.microsoft.com/office/drawing/2015/10/21/chartex" xmlns:cx3="http://schemas.microsoft.com/office/drawing/2016/5/9/chartex" xmlns:cx4="http://schemas.microsoft.com/office/drawing/2016/5/10/chartex" xmlns:cx5="http://schemas.microsoft.com/office/drawing/2016/5/11/chartex" xmlns:cx6="http://schemas.microsoft.com/office/drawing/2016/5/12/chartex" xmlns:cx7="http://schemas.microsoft.com/office/drawing/2016/5/13/chartex" xmlns:cx8="http://schemas.microsoft.com/office/drawing/2016/5/14/chartex" xmlns:mc="http://schemas.openxmlformats.org/markup-compatibility/2006" xmlns:aink="http://schemas.microsoft.com/office/drawing/2016/ink" xmlns:am3d="http://schemas.microsoft.com/office/drawing/2017/model3d" xmlns:o="urn:schemas-microsoft-com:office:office" xmlns:r="http://schemas.openxmlformats.org/officeDocument/2006/relationships" xmlns:m="http://schemas.openxmlformats.org/officeDocument/2006/math" xmlns:v="urn:schemas-microsoft-com:vml" xmlns:wp14="http://schemas.microsoft.com/office/word/2010/wordprocessingDrawing" xmlns:wp="http://schemas.openxmlformats.org/drawingml/2006/wordprocessingDrawing" xmlns:w10="urn:schemas-microsoft-com:office:word" xmlns:w="http://schemas.openxmlformats.org/wordprocessingml/2006/main" xmlns:w14="http://schemas.microsoft.com/office/word/2010/wordml" xmlns:w15="http://schemas.microsoft.com/office/word/2012/wordml" xmlns:w16cid="http://schemas.microsoft.com/office/word/2016/wordml/cid" xmlns:w16se="http://schemas.microsoft.com/office/word/2015/wordml/symex" xmlns:wpg="http://schemas.microsoft.com/office/word/2010/wordprocessingGroup" xmlns:wpi="http://schemas.microsoft.com/office/word/2010/wordprocessingInk" xmlns:wne="http://schemas.microsoft.com/office/word/2006/wordml" xmlns:wps="http://schemas.microsoft.com/office/word/2010/wordprocessingShape" mc:Ignorable="w14 w15 w16se w16cid wp14">
+<w:ftr xmlns:wpc="http://schemas.microsoft.com/office/word/2010/wordprocessingCanvas" xmlns:cx="http://schemas.microsoft.com/office/drawing/2014/chartex" xmlns:cx1="http://schemas.microsoft.com/office/drawing/2015/9/8/chartex" xmlns:cx2="http://schemas.microsoft.com/office/drawing/2015/10/21/chartex" xmlns:cx3="http://schemas.microsoft.com/office/drawing/2016/5/9/chartex" xmlns:cx4="http://schemas.microsoft.com/office/drawing/2016/5/10/chartex" xmlns:cx5="http://schemas.microsoft.com/office/drawing/2016/5/11/chartex" xmlns:cx6="http://schemas.microsoft.com/office/drawing/2016/5/12/chartex" xmlns:cx7="http://schemas.microsoft.com/office/drawing/2016/5/13/chartex" xmlns:cx8="http://schemas.microsoft.com/office/drawing/2016/5/14/chartex" xmlns:mc="http://schemas.openxmlformats.org/markup-compatibility/2006" xmlns:aink="http://schemas.microsoft.com/office/drawing/2016/ink" xmlns:am3d="http://schemas.microsoft.com/office/drawing/2017/model3d" xmlns:o="urn:schemas-microsoft-com:office:office" xmlns:r="http://schemas.openxmlformats.org/officeDocument/2006/relationships" xmlns:m="http://schemas.openxmlformats.org/officeDocument/2006/math" xmlns:v="urn:schemas-microsoft-com:vml" xmlns:wp14="http://schemas.microsoft.com/office/word/2010/wordprocessingDrawing" xmlns:wp="http://schemas.openxmlformats.org/drawingml/2006/wordprocessingDrawing" xmlns:w10="urn:schemas-microsoft-com:office:word" xmlns:w="http://schemas.openxmlformats.org/wordprocessingml/2006/main" xmlns:w14="http://schemas.microsoft.com/office/word/2010/wordml" xmlns:w15="http://schemas.microsoft.com/office/word/2012/wordml" xmlns:w16cex="http://schemas.microsoft.com/office/word/2018/wordml/cex" xmlns:w16cid="http://schemas.microsoft.com/office/word/2016/wordml/cid" xmlns:w16="http://schemas.microsoft.com/office/word/2018/wordml" xmlns:w16se="http://schemas.microsoft.com/office/word/2015/wordml/symex" xmlns:wpg="http://schemas.microsoft.com/office/word/2010/wordprocessingGroup" xmlns:wpi="http://schemas.microsoft.com/office/word/2010/wordprocessingInk" xmlns:wne="http://schemas.microsoft.com/office/word/2006/wordml" xmlns:wps="http://schemas.microsoft.com/office/word/2010/wordprocessingShape" mc:Ignorable="w14 w15 w16se w16cid w16 w16cex wp14">
   <w:p>
     <w:pPr>
       <w:pStyle w:val="Piedepgina"/>
@@ -7274,7 +7308,7 @@
 </file>
 
 <file path=word/footer2.xml><?xml version="1.0" encoding="utf-8"?>
-<w:ftr xmlns:wpc="http://schemas.microsoft.com/office/word/2010/wordprocessingCanvas" xmlns:cx="http://schemas.microsoft.com/office/drawing/2014/chartex" xmlns:cx1="http://schemas.microsoft.com/office/drawing/2015/9/8/chartex" xmlns:cx2="http://schemas.microsoft.com/office/drawing/2015/10/21/chartex" xmlns:cx3="http://schemas.microsoft.com/office/drawing/2016/5/9/chartex" xmlns:cx4="http://schemas.microsoft.com/office/drawing/2016/5/10/chartex" xmlns:cx5="http://schemas.microsoft.com/office/drawing/2016/5/11/chartex" xmlns:cx6="http://schemas.microsoft.com/office/drawing/2016/5/12/chartex" xmlns:cx7="http://schemas.microsoft.com/office/drawing/2016/5/13/chartex" xmlns:cx8="http://schemas.microsoft.com/office/drawing/2016/5/14/chartex" xmlns:mc="http://schemas.openxmlformats.org/markup-compatibility/2006" xmlns:aink="http://schemas.microsoft.com/office/drawing/2016/ink" xmlns:am3d="http://schemas.microsoft.com/office/drawing/2017/model3d" xmlns:o="urn:schemas-microsoft-com:office:office" xmlns:r="http://schemas.openxmlformats.org/officeDocument/2006/relationships" xmlns:m="http://schemas.openxmlformats.org/officeDocument/2006/math" xmlns:v="urn:schemas-microsoft-com:vml" xmlns:wp14="http://schemas.microsoft.com/office/word/2010/wordprocessingDrawing" xmlns:wp="http://schemas.openxmlformats.org/drawingml/2006/wordprocessingDrawing" xmlns:w10="urn:schemas-microsoft-com:office:word" xmlns:w="http://schemas.openxmlformats.org/wordprocessingml/2006/main" xmlns:w14="http://schemas.microsoft.com/office/word/2010/wordml" xmlns:w15="http://schemas.microsoft.com/office/word/2012/wordml" xmlns:w16cid="http://schemas.microsoft.com/office/word/2016/wordml/cid" xmlns:w16se="http://schemas.microsoft.com/office/word/2015/wordml/symex" xmlns:wpg="http://schemas.microsoft.com/office/word/2010/wordprocessingGroup" xmlns:wpi="http://schemas.microsoft.com/office/word/2010/wordprocessingInk" xmlns:wne="http://schemas.microsoft.com/office/word/2006/wordml" xmlns:wps="http://schemas.microsoft.com/office/word/2010/wordprocessingShape" mc:Ignorable="w14 w15 w16se w16cid wp14">
+<w:ftr xmlns:wpc="http://schemas.microsoft.com/office/word/2010/wordprocessingCanvas" xmlns:cx="http://schemas.microsoft.com/office/drawing/2014/chartex" xmlns:cx1="http://schemas.microsoft.com/office/drawing/2015/9/8/chartex" xmlns:cx2="http://schemas.microsoft.com/office/drawing/2015/10/21/chartex" xmlns:cx3="http://schemas.microsoft.com/office/drawing/2016/5/9/chartex" xmlns:cx4="http://schemas.microsoft.com/office/drawing/2016/5/10/chartex" xmlns:cx5="http://schemas.microsoft.com/office/drawing/2016/5/11/chartex" xmlns:cx6="http://schemas.microsoft.com/office/drawing/2016/5/12/chartex" xmlns:cx7="http://schemas.microsoft.com/office/drawing/2016/5/13/chartex" xmlns:cx8="http://schemas.microsoft.com/office/drawing/2016/5/14/chartex" xmlns:mc="http://schemas.openxmlformats.org/markup-compatibility/2006" xmlns:aink="http://schemas.microsoft.com/office/drawing/2016/ink" xmlns:am3d="http://schemas.microsoft.com/office/drawing/2017/model3d" xmlns:o="urn:schemas-microsoft-com:office:office" xmlns:r="http://schemas.openxmlformats.org/officeDocument/2006/relationships" xmlns:m="http://schemas.openxmlformats.org/officeDocument/2006/math" xmlns:v="urn:schemas-microsoft-com:vml" xmlns:wp14="http://schemas.microsoft.com/office/word/2010/wordprocessingDrawing" xmlns:wp="http://schemas.openxmlformats.org/drawingml/2006/wordprocessingDrawing" xmlns:w10="urn:schemas-microsoft-com:office:word" xmlns:w="http://schemas.openxmlformats.org/wordprocessingml/2006/main" xmlns:w14="http://schemas.microsoft.com/office/word/2010/wordml" xmlns:w15="http://schemas.microsoft.com/office/word/2012/wordml" xmlns:w16cex="http://schemas.microsoft.com/office/word/2018/wordml/cex" xmlns:w16cid="http://schemas.microsoft.com/office/word/2016/wordml/cid" xmlns:w16="http://schemas.microsoft.com/office/word/2018/wordml" xmlns:w16se="http://schemas.microsoft.com/office/word/2015/wordml/symex" xmlns:wpg="http://schemas.microsoft.com/office/word/2010/wordprocessingGroup" xmlns:wpi="http://schemas.microsoft.com/office/word/2010/wordprocessingInk" xmlns:wne="http://schemas.microsoft.com/office/word/2006/wordml" xmlns:wps="http://schemas.microsoft.com/office/word/2010/wordprocessingShape" mc:Ignorable="w14 w15 w16se w16cid w16 w16cex wp14">
   <w:sdt>
     <w:sdtPr>
       <w:id w:val="-950471540"/>
@@ -7326,7 +7360,7 @@
 </file>
 
 <file path=word/footer3.xml><?xml version="1.0" encoding="utf-8"?>
-<w:ftr xmlns:wpc="http://schemas.microsoft.com/office/word/2010/wordprocessingCanvas" xmlns:cx="http://schemas.microsoft.com/office/drawing/2014/chartex" xmlns:cx1="http://schemas.microsoft.com/office/drawing/2015/9/8/chartex" xmlns:cx2="http://schemas.microsoft.com/office/drawing/2015/10/21/chartex" xmlns:cx3="http://schemas.microsoft.com/office/drawing/2016/5/9/chartex" xmlns:cx4="http://schemas.microsoft.com/office/drawing/2016/5/10/chartex" xmlns:cx5="http://schemas.microsoft.com/office/drawing/2016/5/11/chartex" xmlns:cx6="http://schemas.microsoft.com/office/drawing/2016/5/12/chartex" xmlns:cx7="http://schemas.microsoft.com/office/drawing/2016/5/13/chartex" xmlns:cx8="http://schemas.microsoft.com/office/drawing/2016/5/14/chartex" xmlns:mc="http://schemas.openxmlformats.org/markup-compatibility/2006" xmlns:aink="http://schemas.microsoft.com/office/drawing/2016/ink" xmlns:am3d="http://schemas.microsoft.com/office/drawing/2017/model3d" xmlns:o="urn:schemas-microsoft-com:office:office" xmlns:r="http://schemas.openxmlformats.org/officeDocument/2006/relationships" xmlns:m="http://schemas.openxmlformats.org/officeDocument/2006/math" xmlns:v="urn:schemas-microsoft-com:vml" xmlns:wp14="http://schemas.microsoft.com/office/word/2010/wordprocessingDrawing" xmlns:wp="http://schemas.openxmlformats.org/drawingml/2006/wordprocessingDrawing" xmlns:w10="urn:schemas-microsoft-com:office:word" xmlns:w="http://schemas.openxmlformats.org/wordprocessingml/2006/main" xmlns:w14="http://schemas.microsoft.com/office/word/2010/wordml" xmlns:w15="http://schemas.microsoft.com/office/word/2012/wordml" xmlns:w16cid="http://schemas.microsoft.com/office/word/2016/wordml/cid" xmlns:w16se="http://schemas.microsoft.com/office/word/2015/wordml/symex" xmlns:wpg="http://schemas.microsoft.com/office/word/2010/wordprocessingGroup" xmlns:wpi="http://schemas.microsoft.com/office/word/2010/wordprocessingInk" xmlns:wne="http://schemas.microsoft.com/office/word/2006/wordml" xmlns:wps="http://schemas.microsoft.com/office/word/2010/wordprocessingShape" mc:Ignorable="w14 w15 w16se w16cid wp14">
+<w:ftr xmlns:wpc="http://schemas.microsoft.com/office/word/2010/wordprocessingCanvas" xmlns:cx="http://schemas.microsoft.com/office/drawing/2014/chartex" xmlns:cx1="http://schemas.microsoft.com/office/drawing/2015/9/8/chartex" xmlns:cx2="http://schemas.microsoft.com/office/drawing/2015/10/21/chartex" xmlns:cx3="http://schemas.microsoft.com/office/drawing/2016/5/9/chartex" xmlns:cx4="http://schemas.microsoft.com/office/drawing/2016/5/10/chartex" xmlns:cx5="http://schemas.microsoft.com/office/drawing/2016/5/11/chartex" xmlns:cx6="http://schemas.microsoft.com/office/drawing/2016/5/12/chartex" xmlns:cx7="http://schemas.microsoft.com/office/drawing/2016/5/13/chartex" xmlns:cx8="http://schemas.microsoft.com/office/drawing/2016/5/14/chartex" xmlns:mc="http://schemas.openxmlformats.org/markup-compatibility/2006" xmlns:aink="http://schemas.microsoft.com/office/drawing/2016/ink" xmlns:am3d="http://schemas.microsoft.com/office/drawing/2017/model3d" xmlns:o="urn:schemas-microsoft-com:office:office" xmlns:r="http://schemas.openxmlformats.org/officeDocument/2006/relationships" xmlns:m="http://schemas.openxmlformats.org/officeDocument/2006/math" xmlns:v="urn:schemas-microsoft-com:vml" xmlns:wp14="http://schemas.microsoft.com/office/word/2010/wordprocessingDrawing" xmlns:wp="http://schemas.openxmlformats.org/drawingml/2006/wordprocessingDrawing" xmlns:w10="urn:schemas-microsoft-com:office:word" xmlns:w="http://schemas.openxmlformats.org/wordprocessingml/2006/main" xmlns:w14="http://schemas.microsoft.com/office/word/2010/wordml" xmlns:w15="http://schemas.microsoft.com/office/word/2012/wordml" xmlns:w16cex="http://schemas.microsoft.com/office/word/2018/wordml/cex" xmlns:w16cid="http://schemas.microsoft.com/office/word/2016/wordml/cid" xmlns:w16="http://schemas.microsoft.com/office/word/2018/wordml" xmlns:w16se="http://schemas.microsoft.com/office/word/2015/wordml/symex" xmlns:wpg="http://schemas.microsoft.com/office/word/2010/wordprocessingGroup" xmlns:wpi="http://schemas.microsoft.com/office/word/2010/wordprocessingInk" xmlns:wne="http://schemas.microsoft.com/office/word/2006/wordml" xmlns:wps="http://schemas.microsoft.com/office/word/2010/wordprocessingShape" mc:Ignorable="w14 w15 w16se w16cid w16 w16cex wp14">
   <w:sdt>
     <w:sdtPr>
       <w:id w:val="203767489"/>
@@ -7377,7 +7411,7 @@
 </file>
 
 <file path=word/footnotes.xml><?xml version="1.0" encoding="utf-8"?>
-<w:footnotes xmlns:wpc="http://schemas.microsoft.com/office/word/2010/wordprocessingCanvas" xmlns:cx="http://schemas.microsoft.com/office/drawing/2014/chartex" xmlns:cx1="http://schemas.microsoft.com/office/drawing/2015/9/8/chartex" xmlns:cx2="http://schemas.microsoft.com/office/drawing/2015/10/21/chartex" xmlns:cx3="http://schemas.microsoft.com/office/drawing/2016/5/9/chartex" xmlns:cx4="http://schemas.microsoft.com/office/drawing/2016/5/10/chartex" xmlns:cx5="http://schemas.microsoft.com/office/drawing/2016/5/11/chartex" xmlns:cx6="http://schemas.microsoft.com/office/drawing/2016/5/12/chartex" xmlns:cx7="http://schemas.microsoft.com/office/drawing/2016/5/13/chartex" xmlns:cx8="http://schemas.microsoft.com/office/drawing/2016/5/14/chartex" xmlns:mc="http://schemas.openxmlformats.org/markup-compatibility/2006" xmlns:aink="http://schemas.microsoft.com/office/drawing/2016/ink" xmlns:am3d="http://schemas.microsoft.com/office/drawing/2017/model3d" xmlns:o="urn:schemas-microsoft-com:office:office" xmlns:r="http://schemas.openxmlformats.org/officeDocument/2006/relationships" xmlns:m="http://schemas.openxmlformats.org/officeDocument/2006/math" xmlns:v="urn:schemas-microsoft-com:vml" xmlns:wp14="http://schemas.microsoft.com/office/word/2010/wordprocessingDrawing" xmlns:wp="http://schemas.openxmlformats.org/drawingml/2006/wordprocessingDrawing" xmlns:w10="urn:schemas-microsoft-com:office:word" xmlns:w="http://schemas.openxmlformats.org/wordprocessingml/2006/main" xmlns:w14="http://schemas.microsoft.com/office/word/2010/wordml" xmlns:w15="http://schemas.microsoft.com/office/word/2012/wordml" xmlns:w16cid="http://schemas.microsoft.com/office/word/2016/wordml/cid" xmlns:w16se="http://schemas.microsoft.com/office/word/2015/wordml/symex" xmlns:wpg="http://schemas.microsoft.com/office/word/2010/wordprocessingGroup" xmlns:wpi="http://schemas.microsoft.com/office/word/2010/wordprocessingInk" xmlns:wne="http://schemas.microsoft.com/office/word/2006/wordml" xmlns:wps="http://schemas.microsoft.com/office/word/2010/wordprocessingShape" mc:Ignorable="w14 w15 w16se w16cid wp14">
+<w:footnotes xmlns:wpc="http://schemas.microsoft.com/office/word/2010/wordprocessingCanvas" xmlns:cx="http://schemas.microsoft.com/office/drawing/2014/chartex" xmlns:cx1="http://schemas.microsoft.com/office/drawing/2015/9/8/chartex" xmlns:cx2="http://schemas.microsoft.com/office/drawing/2015/10/21/chartex" xmlns:cx3="http://schemas.microsoft.com/office/drawing/2016/5/9/chartex" xmlns:cx4="http://schemas.microsoft.com/office/drawing/2016/5/10/chartex" xmlns:cx5="http://schemas.microsoft.com/office/drawing/2016/5/11/chartex" xmlns:cx6="http://schemas.microsoft.com/office/drawing/2016/5/12/chartex" xmlns:cx7="http://schemas.microsoft.com/office/drawing/2016/5/13/chartex" xmlns:cx8="http://schemas.microsoft.com/office/drawing/2016/5/14/chartex" xmlns:mc="http://schemas.openxmlformats.org/markup-compatibility/2006" xmlns:aink="http://schemas.microsoft.com/office/drawing/2016/ink" xmlns:am3d="http://schemas.microsoft.com/office/drawing/2017/model3d" xmlns:o="urn:schemas-microsoft-com:office:office" xmlns:r="http://schemas.openxmlformats.org/officeDocument/2006/relationships" xmlns:m="http://schemas.openxmlformats.org/officeDocument/2006/math" xmlns:v="urn:schemas-microsoft-com:vml" xmlns:wp14="http://schemas.microsoft.com/office/word/2010/wordprocessingDrawing" xmlns:wp="http://schemas.openxmlformats.org/drawingml/2006/wordprocessingDrawing" xmlns:w10="urn:schemas-microsoft-com:office:word" xmlns:w="http://schemas.openxmlformats.org/wordprocessingml/2006/main" xmlns:w14="http://schemas.microsoft.com/office/word/2010/wordml" xmlns:w15="http://schemas.microsoft.com/office/word/2012/wordml" xmlns:w16cex="http://schemas.microsoft.com/office/word/2018/wordml/cex" xmlns:w16cid="http://schemas.microsoft.com/office/word/2016/wordml/cid" xmlns:w16="http://schemas.microsoft.com/office/word/2018/wordml" xmlns:w16se="http://schemas.microsoft.com/office/word/2015/wordml/symex" xmlns:wpg="http://schemas.microsoft.com/office/word/2010/wordprocessingGroup" xmlns:wpi="http://schemas.microsoft.com/office/word/2010/wordprocessingInk" xmlns:wne="http://schemas.microsoft.com/office/word/2006/wordml" xmlns:wps="http://schemas.microsoft.com/office/word/2010/wordprocessingShape" mc:Ignorable="w14 w15 w16se w16cid w16 w16cex wp14">
   <w:footnote w:type="separator" w:id="-1">
     <w:p>
       <w:pPr>
@@ -7402,7 +7436,7 @@
 </file>
 
 <file path=word/header1.xml><?xml version="1.0" encoding="utf-8"?>
-<w:hdr xmlns:wpc="http://schemas.microsoft.com/office/word/2010/wordprocessingCanvas" xmlns:cx="http://schemas.microsoft.com/office/drawing/2014/chartex" xmlns:cx1="http://schemas.microsoft.com/office/drawing/2015/9/8/chartex" xmlns:cx2="http://schemas.microsoft.com/office/drawing/2015/10/21/chartex" xmlns:cx3="http://schemas.microsoft.com/office/drawing/2016/5/9/chartex" xmlns:cx4="http://schemas.microsoft.com/office/drawing/2016/5/10/chartex" xmlns:cx5="http://schemas.microsoft.com/office/drawing/2016/5/11/chartex" xmlns:cx6="http://schemas.microsoft.com/office/drawing/2016/5/12/chartex" xmlns:cx7="http://schemas.microsoft.com/office/drawing/2016/5/13/chartex" xmlns:cx8="http://schemas.microsoft.com/office/drawing/2016/5/14/chartex" xmlns:mc="http://schemas.openxmlformats.org/markup-compatibility/2006" xmlns:aink="http://schemas.microsoft.com/office/drawing/2016/ink" xmlns:am3d="http://schemas.microsoft.com/office/drawing/2017/model3d" xmlns:o="urn:schemas-microsoft-com:office:office" xmlns:r="http://schemas.openxmlformats.org/officeDocument/2006/relationships" xmlns:m="http://schemas.openxmlformats.org/officeDocument/2006/math" xmlns:v="urn:schemas-microsoft-com:vml" xmlns:wp14="http://schemas.microsoft.com/office/word/2010/wordprocessingDrawing" xmlns:wp="http://schemas.openxmlformats.org/drawingml/2006/wordprocessingDrawing" xmlns:w10="urn:schemas-microsoft-com:office:word" xmlns:w="http://schemas.openxmlformats.org/wordprocessingml/2006/main" xmlns:w14="http://schemas.microsoft.com/office/word/2010/wordml" xmlns:w15="http://schemas.microsoft.com/office/word/2012/wordml" xmlns:w16cid="http://schemas.microsoft.com/office/word/2016/wordml/cid" xmlns:w16se="http://schemas.microsoft.com/office/word/2015/wordml/symex" xmlns:wpg="http://schemas.microsoft.com/office/word/2010/wordprocessingGroup" xmlns:wpi="http://schemas.microsoft.com/office/word/2010/wordprocessingInk" xmlns:wne="http://schemas.microsoft.com/office/word/2006/wordml" xmlns:wps="http://schemas.microsoft.com/office/word/2010/wordprocessingShape" mc:Ignorable="w14 w15 w16se w16cid wp14">
+<w:hdr xmlns:wpc="http://schemas.microsoft.com/office/word/2010/wordprocessingCanvas" xmlns:cx="http://schemas.microsoft.com/office/drawing/2014/chartex" xmlns:cx1="http://schemas.microsoft.com/office/drawing/2015/9/8/chartex" xmlns:cx2="http://schemas.microsoft.com/office/drawing/2015/10/21/chartex" xmlns:cx3="http://schemas.microsoft.com/office/drawing/2016/5/9/chartex" xmlns:cx4="http://schemas.microsoft.com/office/drawing/2016/5/10/chartex" xmlns:cx5="http://schemas.microsoft.com/office/drawing/2016/5/11/chartex" xmlns:cx6="http://schemas.microsoft.com/office/drawing/2016/5/12/chartex" xmlns:cx7="http://schemas.microsoft.com/office/drawing/2016/5/13/chartex" xmlns:cx8="http://schemas.microsoft.com/office/drawing/2016/5/14/chartex" xmlns:mc="http://schemas.openxmlformats.org/markup-compatibility/2006" xmlns:aink="http://schemas.microsoft.com/office/drawing/2016/ink" xmlns:am3d="http://schemas.microsoft.com/office/drawing/2017/model3d" xmlns:o="urn:schemas-microsoft-com:office:office" xmlns:r="http://schemas.openxmlformats.org/officeDocument/2006/relationships" xmlns:m="http://schemas.openxmlformats.org/officeDocument/2006/math" xmlns:v="urn:schemas-microsoft-com:vml" xmlns:wp14="http://schemas.microsoft.com/office/word/2010/wordprocessingDrawing" xmlns:wp="http://schemas.openxmlformats.org/drawingml/2006/wordprocessingDrawing" xmlns:w10="urn:schemas-microsoft-com:office:word" xmlns:w="http://schemas.openxmlformats.org/wordprocessingml/2006/main" xmlns:w14="http://schemas.microsoft.com/office/word/2010/wordml" xmlns:w15="http://schemas.microsoft.com/office/word/2012/wordml" xmlns:w16cex="http://schemas.microsoft.com/office/word/2018/wordml/cex" xmlns:w16cid="http://schemas.microsoft.com/office/word/2016/wordml/cid" xmlns:w16="http://schemas.microsoft.com/office/word/2018/wordml" xmlns:w16se="http://schemas.microsoft.com/office/word/2015/wordml/symex" xmlns:wpg="http://schemas.microsoft.com/office/word/2010/wordprocessingGroup" xmlns:wpi="http://schemas.microsoft.com/office/word/2010/wordprocessingInk" xmlns:wne="http://schemas.microsoft.com/office/word/2006/wordml" xmlns:wps="http://schemas.microsoft.com/office/word/2010/wordprocessingShape" mc:Ignorable="w14 w15 w16se w16cid w16 w16cex wp14">
   <w:p>
     <w:pPr>
       <w:pStyle w:val="Encabezado"/>
@@ -7412,7 +7446,7 @@
 </file>
 
 <file path=word/header2.xml><?xml version="1.0" encoding="utf-8"?>
-<w:hdr xmlns:wpc="http://schemas.microsoft.com/office/word/2010/wordprocessingCanvas" xmlns:cx="http://schemas.microsoft.com/office/drawing/2014/chartex" xmlns:cx1="http://schemas.microsoft.com/office/drawing/2015/9/8/chartex" xmlns:cx2="http://schemas.microsoft.com/office/drawing/2015/10/21/chartex" xmlns:cx3="http://schemas.microsoft.com/office/drawing/2016/5/9/chartex" xmlns:cx4="http://schemas.microsoft.com/office/drawing/2016/5/10/chartex" xmlns:cx5="http://schemas.microsoft.com/office/drawing/2016/5/11/chartex" xmlns:cx6="http://schemas.microsoft.com/office/drawing/2016/5/12/chartex" xmlns:cx7="http://schemas.microsoft.com/office/drawing/2016/5/13/chartex" xmlns:cx8="http://schemas.microsoft.com/office/drawing/2016/5/14/chartex" xmlns:mc="http://schemas.openxmlformats.org/markup-compatibility/2006" xmlns:aink="http://schemas.microsoft.com/office/drawing/2016/ink" xmlns:am3d="http://schemas.microsoft.com/office/drawing/2017/model3d" xmlns:o="urn:schemas-microsoft-com:office:office" xmlns:r="http://schemas.openxmlformats.org/officeDocument/2006/relationships" xmlns:m="http://schemas.openxmlformats.org/officeDocument/2006/math" xmlns:v="urn:schemas-microsoft-com:vml" xmlns:wp14="http://schemas.microsoft.com/office/word/2010/wordprocessingDrawing" xmlns:wp="http://schemas.openxmlformats.org/drawingml/2006/wordprocessingDrawing" xmlns:w10="urn:schemas-microsoft-com:office:word" xmlns:w="http://schemas.openxmlformats.org/wordprocessingml/2006/main" xmlns:w14="http://schemas.microsoft.com/office/word/2010/wordml" xmlns:w15="http://schemas.microsoft.com/office/word/2012/wordml" xmlns:w16cid="http://schemas.microsoft.com/office/word/2016/wordml/cid" xmlns:w16se="http://schemas.microsoft.com/office/word/2015/wordml/symex" xmlns:wpg="http://schemas.microsoft.com/office/word/2010/wordprocessingGroup" xmlns:wpi="http://schemas.microsoft.com/office/word/2010/wordprocessingInk" xmlns:wne="http://schemas.microsoft.com/office/word/2006/wordml" xmlns:wps="http://schemas.microsoft.com/office/word/2010/wordprocessingShape" mc:Ignorable="w14 w15 w16se w16cid wp14">
+<w:hdr xmlns:wpc="http://schemas.microsoft.com/office/word/2010/wordprocessingCanvas" xmlns:cx="http://schemas.microsoft.com/office/drawing/2014/chartex" xmlns:cx1="http://schemas.microsoft.com/office/drawing/2015/9/8/chartex" xmlns:cx2="http://schemas.microsoft.com/office/drawing/2015/10/21/chartex" xmlns:cx3="http://schemas.microsoft.com/office/drawing/2016/5/9/chartex" xmlns:cx4="http://schemas.microsoft.com/office/drawing/2016/5/10/chartex" xmlns:cx5="http://schemas.microsoft.com/office/drawing/2016/5/11/chartex" xmlns:cx6="http://schemas.microsoft.com/office/drawing/2016/5/12/chartex" xmlns:cx7="http://schemas.microsoft.com/office/drawing/2016/5/13/chartex" xmlns:cx8="http://schemas.microsoft.com/office/drawing/2016/5/14/chartex" xmlns:mc="http://schemas.openxmlformats.org/markup-compatibility/2006" xmlns:aink="http://schemas.microsoft.com/office/drawing/2016/ink" xmlns:am3d="http://schemas.microsoft.com/office/drawing/2017/model3d" xmlns:o="urn:schemas-microsoft-com:office:office" xmlns:r="http://schemas.openxmlformats.org/officeDocument/2006/relationships" xmlns:m="http://schemas.openxmlformats.org/officeDocument/2006/math" xmlns:v="urn:schemas-microsoft-com:vml" xmlns:wp14="http://schemas.microsoft.com/office/word/2010/wordprocessingDrawing" xmlns:wp="http://schemas.openxmlformats.org/drawingml/2006/wordprocessingDrawing" xmlns:w10="urn:schemas-microsoft-com:office:word" xmlns:w="http://schemas.openxmlformats.org/wordprocessingml/2006/main" xmlns:w14="http://schemas.microsoft.com/office/word/2010/wordml" xmlns:w15="http://schemas.microsoft.com/office/word/2012/wordml" xmlns:w16cex="http://schemas.microsoft.com/office/word/2018/wordml/cex" xmlns:w16cid="http://schemas.microsoft.com/office/word/2016/wordml/cid" xmlns:w16="http://schemas.microsoft.com/office/word/2018/wordml" xmlns:w16se="http://schemas.microsoft.com/office/word/2015/wordml/symex" xmlns:wpg="http://schemas.microsoft.com/office/word/2010/wordprocessingGroup" xmlns:wpi="http://schemas.microsoft.com/office/word/2010/wordprocessingInk" xmlns:wne="http://schemas.microsoft.com/office/word/2006/wordml" xmlns:wps="http://schemas.microsoft.com/office/word/2010/wordprocessingShape" mc:Ignorable="w14 w15 w16se w16cid w16 w16cex wp14">
   <w:p>
     <w:pPr>
       <w:pStyle w:val="Encabezado"/>
@@ -7422,7 +7456,7 @@
 </file>
 
 <file path=word/numbering.xml><?xml version="1.0" encoding="utf-8"?>
-<w:numbering xmlns:wpc="http://schemas.microsoft.com/office/word/2010/wordprocessingCanvas" xmlns:cx="http://schemas.microsoft.com/office/drawing/2014/chartex" xmlns:cx1="http://schemas.microsoft.com/office/drawing/2015/9/8/chartex" xmlns:cx2="http://schemas.microsoft.com/office/drawing/2015/10/21/chartex" xmlns:cx3="http://schemas.microsoft.com/office/drawing/2016/5/9/chartex" xmlns:cx4="http://schemas.microsoft.com/office/drawing/2016/5/10/chartex" xmlns:cx5="http://schemas.microsoft.com/office/drawing/2016/5/11/chartex" xmlns:cx6="http://schemas.microsoft.com/office/drawing/2016/5/12/chartex" xmlns:cx7="http://schemas.microsoft.com/office/drawing/2016/5/13/chartex" xmlns:cx8="http://schemas.microsoft.com/office/drawing/2016/5/14/chartex" xmlns:mc="http://schemas.openxmlformats.org/markup-compatibility/2006" xmlns:aink="http://schemas.microsoft.com/office/drawing/2016/ink" xmlns:am3d="http://schemas.microsoft.com/office/drawing/2017/model3d" xmlns:o="urn:schemas-microsoft-com:office:office" xmlns:r="http://schemas.openxmlformats.org/officeDocument/2006/relationships" xmlns:m="http://schemas.openxmlformats.org/officeDocument/2006/math" xmlns:v="urn:schemas-microsoft-com:vml" xmlns:wp14="http://schemas.microsoft.com/office/word/2010/wordprocessingDrawing" xmlns:wp="http://schemas.openxmlformats.org/drawingml/2006/wordprocessingDrawing" xmlns:w10="urn:schemas-microsoft-com:office:word" xmlns:w="http://schemas.openxmlformats.org/wordprocessingml/2006/main" xmlns:w14="http://schemas.microsoft.com/office/word/2010/wordml" xmlns:w15="http://schemas.microsoft.com/office/word/2012/wordml" xmlns:w16cid="http://schemas.microsoft.com/office/word/2016/wordml/cid" xmlns:w16se="http://schemas.microsoft.com/office/word/2015/wordml/symex" xmlns:wpg="http://schemas.microsoft.com/office/word/2010/wordprocessingGroup" xmlns:wpi="http://schemas.microsoft.com/office/word/2010/wordprocessingInk" xmlns:wne="http://schemas.microsoft.com/office/word/2006/wordml" xmlns:wps="http://schemas.microsoft.com/office/word/2010/wordprocessingShape" mc:Ignorable="w14 w15 w16se w16cid wp14">
+<w:numbering xmlns:wpc="http://schemas.microsoft.com/office/word/2010/wordprocessingCanvas" xmlns:cx="http://schemas.microsoft.com/office/drawing/2014/chartex" xmlns:cx1="http://schemas.microsoft.com/office/drawing/2015/9/8/chartex" xmlns:cx2="http://schemas.microsoft.com/office/drawing/2015/10/21/chartex" xmlns:cx3="http://schemas.microsoft.com/office/drawing/2016/5/9/chartex" xmlns:cx4="http://schemas.microsoft.com/office/drawing/2016/5/10/chartex" xmlns:cx5="http://schemas.microsoft.com/office/drawing/2016/5/11/chartex" xmlns:cx6="http://schemas.microsoft.com/office/drawing/2016/5/12/chartex" xmlns:cx7="http://schemas.microsoft.com/office/drawing/2016/5/13/chartex" xmlns:cx8="http://schemas.microsoft.com/office/drawing/2016/5/14/chartex" xmlns:mc="http://schemas.openxmlformats.org/markup-compatibility/2006" xmlns:aink="http://schemas.microsoft.com/office/drawing/2016/ink" xmlns:am3d="http://schemas.microsoft.com/office/drawing/2017/model3d" xmlns:o="urn:schemas-microsoft-com:office:office" xmlns:r="http://schemas.openxmlformats.org/officeDocument/2006/relationships" xmlns:m="http://schemas.openxmlformats.org/officeDocument/2006/math" xmlns:v="urn:schemas-microsoft-com:vml" xmlns:wp14="http://schemas.microsoft.com/office/word/2010/wordprocessingDrawing" xmlns:wp="http://schemas.openxmlformats.org/drawingml/2006/wordprocessingDrawing" xmlns:w10="urn:schemas-microsoft-com:office:word" xmlns:w="http://schemas.openxmlformats.org/wordprocessingml/2006/main" xmlns:w14="http://schemas.microsoft.com/office/word/2010/wordml" xmlns:w15="http://schemas.microsoft.com/office/word/2012/wordml" xmlns:w16cex="http://schemas.microsoft.com/office/word/2018/wordml/cex" xmlns:w16cid="http://schemas.microsoft.com/office/word/2016/wordml/cid" xmlns:w16="http://schemas.microsoft.com/office/word/2018/wordml" xmlns:w16se="http://schemas.microsoft.com/office/word/2015/wordml/symex" xmlns:wpg="http://schemas.microsoft.com/office/word/2010/wordprocessingGroup" xmlns:wpi="http://schemas.microsoft.com/office/word/2010/wordprocessingInk" xmlns:wne="http://schemas.microsoft.com/office/word/2006/wordml" xmlns:wps="http://schemas.microsoft.com/office/word/2010/wordprocessingShape" mc:Ignorable="w14 w15 w16se w16cid w16 w16cex wp14">
   <w:abstractNum w:abstractNumId="0" w15:restartNumberingAfterBreak="0">
     <w:nsid w:val="02B75531"/>
     <w:multiLevelType w:val="hybridMultilevel"/>
@@ -9628,7 +9662,7 @@
 </file>
 
 <file path=word/styles.xml><?xml version="1.0" encoding="utf-8"?>
-<w:styles xmlns:mc="http://schemas.openxmlformats.org/markup-compatibility/2006" xmlns:r="http://schemas.openxmlformats.org/officeDocument/2006/relationships" xmlns:w="http://schemas.openxmlformats.org/wordprocessingml/2006/main" xmlns:w14="http://schemas.microsoft.com/office/word/2010/wordml" xmlns:w15="http://schemas.microsoft.com/office/word/2012/wordml" xmlns:w16cid="http://schemas.microsoft.com/office/word/2016/wordml/cid" xmlns:w16se="http://schemas.microsoft.com/office/word/2015/wordml/symex" mc:Ignorable="w14 w15 w16se w16cid">
+<w:styles xmlns:mc="http://schemas.openxmlformats.org/markup-compatibility/2006" xmlns:r="http://schemas.openxmlformats.org/officeDocument/2006/relationships" xmlns:w="http://schemas.openxmlformats.org/wordprocessingml/2006/main" xmlns:w14="http://schemas.microsoft.com/office/word/2010/wordml" xmlns:w15="http://schemas.microsoft.com/office/word/2012/wordml" xmlns:w16cex="http://schemas.microsoft.com/office/word/2018/wordml/cex" xmlns:w16cid="http://schemas.microsoft.com/office/word/2016/wordml/cid" xmlns:w16="http://schemas.microsoft.com/office/word/2018/wordml" xmlns:w16se="http://schemas.microsoft.com/office/word/2015/wordml/symex" mc:Ignorable="w14 w15 w16se w16cid w16 w16cex">
   <w:docDefaults>
     <w:rPrDefault>
       <w:rPr>

</xml_diff>